<commit_message>
TS 1.8 Padam temp + stat - 03/02/2022
</commit_message>
<xml_diff>
--- a/TS Jatai Working/Raja outputs/TS 1.8 Summary stats.docx
+++ b/TS Jatai Working/Raja outputs/TS 1.8 Summary stats.docx
@@ -6,15 +6,15 @@
       <w:pPr>
         <w:spacing w:line="240" w:lineRule="auto"/>
         <w:rPr>
-          <w:rFonts w:ascii="Times New Roman" w:eastAsia="Times New Roman" w:hAnsi="Times New Roman" w:cs="Times New Roman"/>
-          <w:sz w:val="24"/>
-          <w:szCs w:val="24"/>
-          <w:lang w:val="en-IN" w:eastAsia="en-IN" w:bidi="ta-IN"/>
-        </w:rPr>
-      </w:pPr>
-      <w:r>
-        <w:rPr>
-          <w:rFonts w:ascii="Times New Roman" w:eastAsia="Times New Roman" w:hAnsi="Times New Roman" w:cs="Times New Roman"/>
+          <w:rFonts w:eastAsia="Times New Roman" w:cs="Arial"/>
+          <w:sz w:val="24"/>
+          <w:szCs w:val="24"/>
+          <w:lang w:val="en-IN" w:eastAsia="en-IN" w:bidi="ta-IN"/>
+        </w:rPr>
+      </w:pPr>
+      <w:r>
+        <w:rPr>
+          <w:rFonts w:eastAsia="Times New Roman" w:cs="Arial"/>
           <w:sz w:val="24"/>
           <w:szCs w:val="24"/>
           <w:lang w:val="en-IN" w:eastAsia="en-IN" w:bidi="ta-IN"/>
@@ -26,16 +26,16 @@
       <w:pPr>
         <w:spacing w:line="240" w:lineRule="auto"/>
         <w:rPr>
-          <w:rFonts w:ascii="Times New Roman" w:eastAsia="Times New Roman" w:hAnsi="Times New Roman" w:cs="Times New Roman"/>
-          <w:sz w:val="24"/>
-          <w:szCs w:val="24"/>
-          <w:lang w:val="en-IN" w:eastAsia="en-IN" w:bidi="ta-IN"/>
-        </w:rPr>
-      </w:pPr>
-      <w:proofErr w:type="gramStart"/>
-      <w:r>
-        <w:rPr>
-          <w:rFonts w:ascii="Times New Roman" w:eastAsia="Times New Roman" w:hAnsi="Times New Roman" w:cs="Times New Roman"/>
+          <w:rFonts w:eastAsia="Times New Roman" w:cs="Arial"/>
+          <w:sz w:val="24"/>
+          <w:szCs w:val="24"/>
+          <w:lang w:val="en-IN" w:eastAsia="en-IN" w:bidi="ta-IN"/>
+        </w:rPr>
+      </w:pPr>
+      <w:proofErr w:type="gramStart"/>
+      <w:r>
+        <w:rPr>
+          <w:rFonts w:eastAsia="Times New Roman" w:cs="Arial"/>
           <w:sz w:val="24"/>
           <w:szCs w:val="24"/>
           <w:lang w:val="en-IN" w:eastAsia="en-IN" w:bidi="ta-IN"/>
@@ -45,28 +45,37 @@
       <w:proofErr w:type="gramEnd"/>
       <w:r>
         <w:rPr>
-          <w:rFonts w:ascii="Times New Roman" w:eastAsia="Times New Roman" w:hAnsi="Times New Roman" w:cs="Times New Roman"/>
+          <w:rFonts w:eastAsia="Times New Roman" w:cs="Arial"/>
           <w:sz w:val="24"/>
           <w:szCs w:val="24"/>
           <w:lang w:val="en-IN" w:eastAsia="en-IN" w:bidi="ta-IN"/>
         </w:rPr>
         <w:t>        11      0       0       0       0       0       50      61</w:t>
       </w:r>
-    </w:p>
-    <w:p>
-      <w:pPr>
-        <w:spacing w:line="240" w:lineRule="auto"/>
-        <w:rPr>
-          <w:rFonts w:ascii="Times New Roman" w:eastAsia="Times New Roman" w:hAnsi="Times New Roman" w:cs="Times New Roman"/>
-          <w:sz w:val="24"/>
-          <w:szCs w:val="24"/>
-          <w:lang w:val="en-IN" w:eastAsia="en-IN" w:bidi="ta-IN"/>
-        </w:rPr>
-      </w:pPr>
-      <w:proofErr w:type="gramStart"/>
-      <w:r>
-        <w:rPr>
-          <w:rFonts w:ascii="Times New Roman" w:eastAsia="Times New Roman" w:hAnsi="Times New Roman" w:cs="Times New Roman"/>
+      <w:r>
+        <w:rPr>
+          <w:rFonts w:eastAsia="Times New Roman" w:cs="Arial"/>
+          <w:sz w:val="24"/>
+          <w:szCs w:val="24"/>
+          <w:lang w:val="en-IN" w:eastAsia="en-IN" w:bidi="ta-IN"/>
+        </w:rPr>
+        <w:t>Okay</w:t>
+      </w:r>
+    </w:p>
+    <w:p>
+      <w:pPr>
+        <w:spacing w:line="240" w:lineRule="auto"/>
+        <w:rPr>
+          <w:rFonts w:eastAsia="Times New Roman" w:cs="Arial"/>
+          <w:sz w:val="24"/>
+          <w:szCs w:val="24"/>
+          <w:lang w:val="en-IN" w:eastAsia="en-IN" w:bidi="ta-IN"/>
+        </w:rPr>
+      </w:pPr>
+      <w:proofErr w:type="gramStart"/>
+      <w:r>
+        <w:rPr>
+          <w:rFonts w:eastAsia="Times New Roman" w:cs="Arial"/>
           <w:sz w:val="24"/>
           <w:szCs w:val="24"/>
           <w:lang w:val="en-IN" w:eastAsia="en-IN" w:bidi="ta-IN"/>
@@ -76,28 +85,46 @@
       <w:proofErr w:type="gramEnd"/>
       <w:r>
         <w:rPr>
-          <w:rFonts w:ascii="Times New Roman" w:eastAsia="Times New Roman" w:hAnsi="Times New Roman" w:cs="Times New Roman"/>
+          <w:rFonts w:eastAsia="Times New Roman" w:cs="Arial"/>
           <w:sz w:val="24"/>
           <w:szCs w:val="24"/>
           <w:lang w:val="en-IN" w:eastAsia="en-IN" w:bidi="ta-IN"/>
         </w:rPr>
         <w:t>        7       0       0       0       1       0       34      41</w:t>
       </w:r>
-    </w:p>
-    <w:p>
-      <w:pPr>
-        <w:spacing w:line="240" w:lineRule="auto"/>
-        <w:rPr>
-          <w:rFonts w:ascii="Times New Roman" w:eastAsia="Times New Roman" w:hAnsi="Times New Roman" w:cs="Times New Roman"/>
-          <w:sz w:val="24"/>
-          <w:szCs w:val="24"/>
-          <w:lang w:val="en-IN" w:eastAsia="en-IN" w:bidi="ta-IN"/>
-        </w:rPr>
-      </w:pPr>
-      <w:proofErr w:type="gramStart"/>
-      <w:r>
-        <w:rPr>
-          <w:rFonts w:ascii="Times New Roman" w:eastAsia="Times New Roman" w:hAnsi="Times New Roman" w:cs="Times New Roman"/>
+      <w:r>
+        <w:rPr>
+          <w:rFonts w:eastAsia="Times New Roman" w:cs="Arial"/>
+          <w:sz w:val="24"/>
+          <w:szCs w:val="24"/>
+          <w:lang w:val="en-IN" w:eastAsia="en-IN" w:bidi="ta-IN"/>
+        </w:rPr>
+        <w:t xml:space="preserve"> </w:t>
+      </w:r>
+      <w:r>
+        <w:rPr>
+          <w:rFonts w:eastAsia="Times New Roman" w:cs="Arial"/>
+          <w:sz w:val="24"/>
+          <w:szCs w:val="24"/>
+          <w:lang w:val="en-IN" w:eastAsia="en-IN" w:bidi="ta-IN"/>
+        </w:rPr>
+        <w:t>Okay</w:t>
+      </w:r>
+    </w:p>
+    <w:p>
+      <w:pPr>
+        <w:spacing w:line="240" w:lineRule="auto"/>
+        <w:rPr>
+          <w:rFonts w:eastAsia="Times New Roman" w:cs="Arial"/>
+          <w:sz w:val="24"/>
+          <w:szCs w:val="24"/>
+          <w:lang w:val="en-IN" w:eastAsia="en-IN" w:bidi="ta-IN"/>
+        </w:rPr>
+      </w:pPr>
+      <w:proofErr w:type="gramStart"/>
+      <w:r>
+        <w:rPr>
+          <w:rFonts w:eastAsia="Times New Roman" w:cs="Arial"/>
           <w:sz w:val="24"/>
           <w:szCs w:val="24"/>
           <w:lang w:val="en-IN" w:eastAsia="en-IN" w:bidi="ta-IN"/>
@@ -107,28 +134,46 @@
       <w:proofErr w:type="gramEnd"/>
       <w:r>
         <w:rPr>
-          <w:rFonts w:ascii="Times New Roman" w:eastAsia="Times New Roman" w:hAnsi="Times New Roman" w:cs="Times New Roman"/>
+          <w:rFonts w:eastAsia="Times New Roman" w:cs="Arial"/>
           <w:sz w:val="24"/>
           <w:szCs w:val="24"/>
           <w:lang w:val="en-IN" w:eastAsia="en-IN" w:bidi="ta-IN"/>
         </w:rPr>
         <w:t>        6       1       0       0       1       0       18      23</w:t>
       </w:r>
-    </w:p>
-    <w:p>
-      <w:pPr>
-        <w:spacing w:line="240" w:lineRule="auto"/>
-        <w:rPr>
-          <w:rFonts w:ascii="Times New Roman" w:eastAsia="Times New Roman" w:hAnsi="Times New Roman" w:cs="Times New Roman"/>
-          <w:sz w:val="24"/>
-          <w:szCs w:val="24"/>
-          <w:lang w:val="en-IN" w:eastAsia="en-IN" w:bidi="ta-IN"/>
-        </w:rPr>
-      </w:pPr>
-      <w:proofErr w:type="gramStart"/>
-      <w:r>
-        <w:rPr>
-          <w:rFonts w:ascii="Times New Roman" w:eastAsia="Times New Roman" w:hAnsi="Times New Roman" w:cs="Times New Roman"/>
+      <w:r>
+        <w:rPr>
+          <w:rFonts w:eastAsia="Times New Roman" w:cs="Arial"/>
+          <w:sz w:val="24"/>
+          <w:szCs w:val="24"/>
+          <w:lang w:val="en-IN" w:eastAsia="en-IN" w:bidi="ta-IN"/>
+        </w:rPr>
+        <w:t xml:space="preserve"> </w:t>
+      </w:r>
+      <w:r>
+        <w:rPr>
+          <w:rFonts w:eastAsia="Times New Roman" w:cs="Arial"/>
+          <w:sz w:val="24"/>
+          <w:szCs w:val="24"/>
+          <w:lang w:val="en-IN" w:eastAsia="en-IN" w:bidi="ta-IN"/>
+        </w:rPr>
+        <w:t>Okay</w:t>
+      </w:r>
+    </w:p>
+    <w:p>
+      <w:pPr>
+        <w:spacing w:line="240" w:lineRule="auto"/>
+        <w:rPr>
+          <w:rFonts w:eastAsia="Times New Roman" w:cs="Arial"/>
+          <w:sz w:val="24"/>
+          <w:szCs w:val="24"/>
+          <w:lang w:val="en-IN" w:eastAsia="en-IN" w:bidi="ta-IN"/>
+        </w:rPr>
+      </w:pPr>
+      <w:proofErr w:type="gramStart"/>
+      <w:r>
+        <w:rPr>
+          <w:rFonts w:eastAsia="Times New Roman" w:cs="Arial"/>
           <w:sz w:val="24"/>
           <w:szCs w:val="24"/>
           <w:lang w:val="en-IN" w:eastAsia="en-IN" w:bidi="ta-IN"/>
@@ -138,28 +183,46 @@
       <w:proofErr w:type="gramEnd"/>
       <w:r>
         <w:rPr>
-          <w:rFonts w:ascii="Times New Roman" w:eastAsia="Times New Roman" w:hAnsi="Times New Roman" w:cs="Times New Roman"/>
+          <w:rFonts w:eastAsia="Times New Roman" w:cs="Arial"/>
           <w:sz w:val="24"/>
           <w:szCs w:val="24"/>
           <w:lang w:val="en-IN" w:eastAsia="en-IN" w:bidi="ta-IN"/>
         </w:rPr>
         <w:t>        11      3       1       0       9       0       70      79</w:t>
       </w:r>
-    </w:p>
-    <w:p>
-      <w:pPr>
-        <w:spacing w:line="240" w:lineRule="auto"/>
-        <w:rPr>
-          <w:rFonts w:ascii="Times New Roman" w:eastAsia="Times New Roman" w:hAnsi="Times New Roman" w:cs="Times New Roman"/>
-          <w:sz w:val="24"/>
-          <w:szCs w:val="24"/>
-          <w:lang w:val="en-IN" w:eastAsia="en-IN" w:bidi="ta-IN"/>
-        </w:rPr>
-      </w:pPr>
-      <w:proofErr w:type="gramStart"/>
-      <w:r>
-        <w:rPr>
-          <w:rFonts w:ascii="Times New Roman" w:eastAsia="Times New Roman" w:hAnsi="Times New Roman" w:cs="Times New Roman"/>
+      <w:r>
+        <w:rPr>
+          <w:rFonts w:eastAsia="Times New Roman" w:cs="Arial"/>
+          <w:sz w:val="24"/>
+          <w:szCs w:val="24"/>
+          <w:lang w:val="en-IN" w:eastAsia="en-IN" w:bidi="ta-IN"/>
+        </w:rPr>
+        <w:t xml:space="preserve"> </w:t>
+      </w:r>
+      <w:r>
+        <w:rPr>
+          <w:rFonts w:eastAsia="Times New Roman" w:cs="Arial"/>
+          <w:sz w:val="24"/>
+          <w:szCs w:val="24"/>
+          <w:lang w:val="en-IN" w:eastAsia="en-IN" w:bidi="ta-IN"/>
+        </w:rPr>
+        <w:t>Okay</w:t>
+      </w:r>
+    </w:p>
+    <w:p>
+      <w:pPr>
+        <w:spacing w:line="240" w:lineRule="auto"/>
+        <w:rPr>
+          <w:rFonts w:eastAsia="Times New Roman" w:cs="Arial"/>
+          <w:sz w:val="24"/>
+          <w:szCs w:val="24"/>
+          <w:lang w:val="en-IN" w:eastAsia="en-IN" w:bidi="ta-IN"/>
+        </w:rPr>
+      </w:pPr>
+      <w:proofErr w:type="gramStart"/>
+      <w:r>
+        <w:rPr>
+          <w:rFonts w:eastAsia="Times New Roman" w:cs="Arial"/>
           <w:sz w:val="24"/>
           <w:szCs w:val="24"/>
           <w:lang w:val="en-IN" w:eastAsia="en-IN" w:bidi="ta-IN"/>
@@ -169,28 +232,46 @@
       <w:proofErr w:type="gramEnd"/>
       <w:r>
         <w:rPr>
-          <w:rFonts w:ascii="Times New Roman" w:eastAsia="Times New Roman" w:hAnsi="Times New Roman" w:cs="Times New Roman"/>
+          <w:rFonts w:eastAsia="Times New Roman" w:cs="Arial"/>
           <w:sz w:val="24"/>
           <w:szCs w:val="24"/>
           <w:lang w:val="en-IN" w:eastAsia="en-IN" w:bidi="ta-IN"/>
         </w:rPr>
         <w:t>        10      0       1       1       3       1       50      60</w:t>
       </w:r>
-    </w:p>
-    <w:p>
-      <w:pPr>
-        <w:spacing w:line="240" w:lineRule="auto"/>
-        <w:rPr>
-          <w:rFonts w:ascii="Times New Roman" w:eastAsia="Times New Roman" w:hAnsi="Times New Roman" w:cs="Times New Roman"/>
-          <w:sz w:val="24"/>
-          <w:szCs w:val="24"/>
-          <w:lang w:val="en-IN" w:eastAsia="en-IN" w:bidi="ta-IN"/>
-        </w:rPr>
-      </w:pPr>
-      <w:proofErr w:type="gramStart"/>
-      <w:r>
-        <w:rPr>
-          <w:rFonts w:ascii="Times New Roman" w:eastAsia="Times New Roman" w:hAnsi="Times New Roman" w:cs="Times New Roman"/>
+      <w:r>
+        <w:rPr>
+          <w:rFonts w:eastAsia="Times New Roman" w:cs="Arial"/>
+          <w:sz w:val="24"/>
+          <w:szCs w:val="24"/>
+          <w:lang w:val="en-IN" w:eastAsia="en-IN" w:bidi="ta-IN"/>
+        </w:rPr>
+        <w:t xml:space="preserve"> </w:t>
+      </w:r>
+      <w:r>
+        <w:rPr>
+          <w:rFonts w:eastAsia="Times New Roman" w:cs="Arial"/>
+          <w:sz w:val="24"/>
+          <w:szCs w:val="24"/>
+          <w:lang w:val="en-IN" w:eastAsia="en-IN" w:bidi="ta-IN"/>
+        </w:rPr>
+        <w:t>Okay</w:t>
+      </w:r>
+    </w:p>
+    <w:p>
+      <w:pPr>
+        <w:spacing w:line="240" w:lineRule="auto"/>
+        <w:rPr>
+          <w:rFonts w:eastAsia="Times New Roman" w:cs="Arial"/>
+          <w:sz w:val="24"/>
+          <w:szCs w:val="24"/>
+          <w:lang w:val="en-IN" w:eastAsia="en-IN" w:bidi="ta-IN"/>
+        </w:rPr>
+      </w:pPr>
+      <w:proofErr w:type="gramStart"/>
+      <w:r>
+        <w:rPr>
+          <w:rFonts w:eastAsia="Times New Roman" w:cs="Arial"/>
           <w:sz w:val="24"/>
           <w:szCs w:val="24"/>
           <w:lang w:val="en-IN" w:eastAsia="en-IN" w:bidi="ta-IN"/>
@@ -200,28 +281,37 @@
       <w:proofErr w:type="gramEnd"/>
       <w:r>
         <w:rPr>
-          <w:rFonts w:ascii="Times New Roman" w:eastAsia="Times New Roman" w:hAnsi="Times New Roman" w:cs="Times New Roman"/>
+          <w:rFonts w:eastAsia="Times New Roman" w:cs="Arial"/>
           <w:sz w:val="24"/>
           <w:szCs w:val="24"/>
           <w:lang w:val="en-IN" w:eastAsia="en-IN" w:bidi="ta-IN"/>
         </w:rPr>
         <w:t>        10      1       0       0       2       0       30      39</w:t>
       </w:r>
-    </w:p>
-    <w:p>
-      <w:pPr>
-        <w:spacing w:line="240" w:lineRule="auto"/>
-        <w:rPr>
-          <w:rFonts w:ascii="Times New Roman" w:eastAsia="Times New Roman" w:hAnsi="Times New Roman" w:cs="Times New Roman"/>
-          <w:sz w:val="24"/>
-          <w:szCs w:val="24"/>
-          <w:lang w:val="en-IN" w:eastAsia="en-IN" w:bidi="ta-IN"/>
-        </w:rPr>
-      </w:pPr>
-      <w:proofErr w:type="gramStart"/>
-      <w:r>
-        <w:rPr>
-          <w:rFonts w:ascii="Times New Roman" w:eastAsia="Times New Roman" w:hAnsi="Times New Roman" w:cs="Times New Roman"/>
+      <w:r>
+        <w:rPr>
+          <w:rFonts w:eastAsia="Times New Roman" w:cs="Arial"/>
+          <w:sz w:val="24"/>
+          <w:szCs w:val="24"/>
+          <w:lang w:val="en-IN" w:eastAsia="en-IN" w:bidi="ta-IN"/>
+        </w:rPr>
+        <w:t xml:space="preserve"> okay</w:t>
+      </w:r>
+    </w:p>
+    <w:p>
+      <w:pPr>
+        <w:spacing w:line="240" w:lineRule="auto"/>
+        <w:rPr>
+          <w:rFonts w:eastAsia="Times New Roman" w:cs="Arial"/>
+          <w:sz w:val="24"/>
+          <w:szCs w:val="24"/>
+          <w:lang w:val="en-IN" w:eastAsia="en-IN" w:bidi="ta-IN"/>
+        </w:rPr>
+      </w:pPr>
+      <w:proofErr w:type="gramStart"/>
+      <w:r>
+        <w:rPr>
+          <w:rFonts w:eastAsia="Times New Roman" w:cs="Arial"/>
           <w:sz w:val="24"/>
           <w:szCs w:val="24"/>
           <w:lang w:val="en-IN" w:eastAsia="en-IN" w:bidi="ta-IN"/>
@@ -231,28 +321,37 @@
       <w:proofErr w:type="gramEnd"/>
       <w:r>
         <w:rPr>
-          <w:rFonts w:ascii="Times New Roman" w:eastAsia="Times New Roman" w:hAnsi="Times New Roman" w:cs="Times New Roman"/>
+          <w:rFonts w:eastAsia="Times New Roman" w:cs="Arial"/>
           <w:sz w:val="24"/>
           <w:szCs w:val="24"/>
           <w:lang w:val="en-IN" w:eastAsia="en-IN" w:bidi="ta-IN"/>
         </w:rPr>
         <w:t>        12      0       1       1       3       0       50      62</w:t>
       </w:r>
-    </w:p>
-    <w:p>
-      <w:pPr>
-        <w:spacing w:line="240" w:lineRule="auto"/>
-        <w:rPr>
-          <w:rFonts w:ascii="Times New Roman" w:eastAsia="Times New Roman" w:hAnsi="Times New Roman" w:cs="Times New Roman"/>
-          <w:sz w:val="24"/>
-          <w:szCs w:val="24"/>
-          <w:lang w:val="en-IN" w:eastAsia="en-IN" w:bidi="ta-IN"/>
-        </w:rPr>
-      </w:pPr>
-      <w:proofErr w:type="gramStart"/>
-      <w:r>
-        <w:rPr>
-          <w:rFonts w:ascii="Times New Roman" w:eastAsia="Times New Roman" w:hAnsi="Times New Roman" w:cs="Times New Roman"/>
+      <w:r>
+        <w:rPr>
+          <w:rFonts w:eastAsia="Times New Roman" w:cs="Arial"/>
+          <w:sz w:val="24"/>
+          <w:szCs w:val="24"/>
+          <w:lang w:val="en-IN" w:eastAsia="en-IN" w:bidi="ta-IN"/>
+        </w:rPr>
+        <w:t xml:space="preserve"> okay</w:t>
+      </w:r>
+    </w:p>
+    <w:p>
+      <w:pPr>
+        <w:spacing w:line="240" w:lineRule="auto"/>
+        <w:rPr>
+          <w:rFonts w:eastAsia="Times New Roman" w:cs="Arial"/>
+          <w:sz w:val="24"/>
+          <w:szCs w:val="24"/>
+          <w:lang w:val="en-IN" w:eastAsia="en-IN" w:bidi="ta-IN"/>
+        </w:rPr>
+      </w:pPr>
+      <w:proofErr w:type="gramStart"/>
+      <w:r>
+        <w:rPr>
+          <w:rFonts w:eastAsia="Times New Roman" w:cs="Arial"/>
           <w:sz w:val="24"/>
           <w:szCs w:val="24"/>
           <w:lang w:val="en-IN" w:eastAsia="en-IN" w:bidi="ta-IN"/>
@@ -262,28 +361,37 @@
       <w:proofErr w:type="gramEnd"/>
       <w:r>
         <w:rPr>
-          <w:rFonts w:ascii="Times New Roman" w:eastAsia="Times New Roman" w:hAnsi="Times New Roman" w:cs="Times New Roman"/>
+          <w:rFonts w:eastAsia="Times New Roman" w:cs="Arial"/>
           <w:sz w:val="24"/>
           <w:szCs w:val="24"/>
           <w:lang w:val="en-IN" w:eastAsia="en-IN" w:bidi="ta-IN"/>
         </w:rPr>
         <w:t>        5       1       1       1       7       1       50      54</w:t>
       </w:r>
-    </w:p>
-    <w:p>
-      <w:pPr>
-        <w:spacing w:line="240" w:lineRule="auto"/>
-        <w:rPr>
-          <w:rFonts w:ascii="Times New Roman" w:eastAsia="Times New Roman" w:hAnsi="Times New Roman" w:cs="Times New Roman"/>
-          <w:sz w:val="24"/>
-          <w:szCs w:val="24"/>
-          <w:lang w:val="en-IN" w:eastAsia="en-IN" w:bidi="ta-IN"/>
-        </w:rPr>
-      </w:pPr>
-      <w:proofErr w:type="gramStart"/>
-      <w:r>
-        <w:rPr>
-          <w:rFonts w:ascii="Times New Roman" w:eastAsia="Times New Roman" w:hAnsi="Times New Roman" w:cs="Times New Roman"/>
+      <w:r>
+        <w:rPr>
+          <w:rFonts w:eastAsia="Times New Roman" w:cs="Arial"/>
+          <w:sz w:val="24"/>
+          <w:szCs w:val="24"/>
+          <w:lang w:val="en-IN" w:eastAsia="en-IN" w:bidi="ta-IN"/>
+        </w:rPr>
+        <w:t xml:space="preserve"> okay</w:t>
+      </w:r>
+    </w:p>
+    <w:p>
+      <w:pPr>
+        <w:spacing w:line="240" w:lineRule="auto"/>
+        <w:rPr>
+          <w:rFonts w:eastAsia="Times New Roman" w:cs="Arial"/>
+          <w:sz w:val="24"/>
+          <w:szCs w:val="24"/>
+          <w:lang w:val="en-IN" w:eastAsia="en-IN" w:bidi="ta-IN"/>
+        </w:rPr>
+      </w:pPr>
+      <w:proofErr w:type="gramStart"/>
+      <w:r>
+        <w:rPr>
+          <w:rFonts w:eastAsia="Times New Roman" w:cs="Arial"/>
           <w:sz w:val="24"/>
           <w:szCs w:val="24"/>
           <w:lang w:val="en-IN" w:eastAsia="en-IN" w:bidi="ta-IN"/>
@@ -293,28 +401,46 @@
       <w:proofErr w:type="gramEnd"/>
       <w:r>
         <w:rPr>
-          <w:rFonts w:ascii="Times New Roman" w:eastAsia="Times New Roman" w:hAnsi="Times New Roman" w:cs="Times New Roman"/>
+          <w:rFonts w:eastAsia="Times New Roman" w:cs="Arial"/>
           <w:sz w:val="24"/>
           <w:szCs w:val="24"/>
           <w:lang w:val="en-IN" w:eastAsia="en-IN" w:bidi="ta-IN"/>
         </w:rPr>
         <w:t>        2       0       0       0       6       0       44      46</w:t>
       </w:r>
-    </w:p>
-    <w:p>
-      <w:pPr>
-        <w:spacing w:line="240" w:lineRule="auto"/>
-        <w:rPr>
-          <w:rFonts w:ascii="Times New Roman" w:eastAsia="Times New Roman" w:hAnsi="Times New Roman" w:cs="Times New Roman"/>
-          <w:sz w:val="24"/>
-          <w:szCs w:val="24"/>
-          <w:lang w:val="en-IN" w:eastAsia="en-IN" w:bidi="ta-IN"/>
-        </w:rPr>
-      </w:pPr>
-      <w:proofErr w:type="gramStart"/>
-      <w:r>
-        <w:rPr>
-          <w:rFonts w:ascii="Times New Roman" w:eastAsia="Times New Roman" w:hAnsi="Times New Roman" w:cs="Times New Roman"/>
+      <w:r>
+        <w:rPr>
+          <w:rFonts w:eastAsia="Times New Roman" w:cs="Arial"/>
+          <w:sz w:val="24"/>
+          <w:szCs w:val="24"/>
+          <w:lang w:val="en-IN" w:eastAsia="en-IN" w:bidi="ta-IN"/>
+        </w:rPr>
+        <w:t xml:space="preserve"> </w:t>
+      </w:r>
+      <w:r>
+        <w:rPr>
+          <w:rFonts w:eastAsia="Times New Roman" w:cs="Arial"/>
+          <w:sz w:val="24"/>
+          <w:szCs w:val="24"/>
+          <w:lang w:val="en-IN" w:eastAsia="en-IN" w:bidi="ta-IN"/>
+        </w:rPr>
+        <w:t>Okay</w:t>
+      </w:r>
+    </w:p>
+    <w:p>
+      <w:pPr>
+        <w:spacing w:line="240" w:lineRule="auto"/>
+        <w:rPr>
+          <w:rFonts w:eastAsia="Times New Roman" w:cs="Arial"/>
+          <w:sz w:val="24"/>
+          <w:szCs w:val="24"/>
+          <w:lang w:val="en-IN" w:eastAsia="en-IN" w:bidi="ta-IN"/>
+        </w:rPr>
+      </w:pPr>
+      <w:proofErr w:type="gramStart"/>
+      <w:r>
+        <w:rPr>
+          <w:rFonts w:eastAsia="Times New Roman" w:cs="Arial"/>
           <w:sz w:val="24"/>
           <w:szCs w:val="24"/>
           <w:lang w:val="en-IN" w:eastAsia="en-IN" w:bidi="ta-IN"/>
@@ -324,28 +450,46 @@
       <w:proofErr w:type="gramEnd"/>
       <w:r>
         <w:rPr>
-          <w:rFonts w:ascii="Times New Roman" w:eastAsia="Times New Roman" w:hAnsi="Times New Roman" w:cs="Times New Roman"/>
+          <w:rFonts w:eastAsia="Times New Roman" w:cs="Arial"/>
           <w:sz w:val="24"/>
           <w:szCs w:val="24"/>
           <w:lang w:val="en-IN" w:eastAsia="en-IN" w:bidi="ta-IN"/>
         </w:rPr>
         <w:t>        5       0       1       0       0       0       50      56</w:t>
       </w:r>
-    </w:p>
-    <w:p>
-      <w:pPr>
-        <w:spacing w:line="240" w:lineRule="auto"/>
-        <w:rPr>
-          <w:rFonts w:ascii="Times New Roman" w:eastAsia="Times New Roman" w:hAnsi="Times New Roman" w:cs="Times New Roman"/>
-          <w:sz w:val="24"/>
-          <w:szCs w:val="24"/>
-          <w:lang w:val="en-IN" w:eastAsia="en-IN" w:bidi="ta-IN"/>
-        </w:rPr>
-      </w:pPr>
-      <w:proofErr w:type="gramStart"/>
-      <w:r>
-        <w:rPr>
-          <w:rFonts w:ascii="Times New Roman" w:eastAsia="Times New Roman" w:hAnsi="Times New Roman" w:cs="Times New Roman"/>
+      <w:r>
+        <w:rPr>
+          <w:rFonts w:eastAsia="Times New Roman" w:cs="Arial"/>
+          <w:sz w:val="24"/>
+          <w:szCs w:val="24"/>
+          <w:lang w:val="en-IN" w:eastAsia="en-IN" w:bidi="ta-IN"/>
+        </w:rPr>
+        <w:t xml:space="preserve"> </w:t>
+      </w:r>
+      <w:r>
+        <w:rPr>
+          <w:rFonts w:eastAsia="Times New Roman" w:cs="Arial"/>
+          <w:sz w:val="24"/>
+          <w:szCs w:val="24"/>
+          <w:lang w:val="en-IN" w:eastAsia="en-IN" w:bidi="ta-IN"/>
+        </w:rPr>
+        <w:t>Okay</w:t>
+      </w:r>
+    </w:p>
+    <w:p>
+      <w:pPr>
+        <w:spacing w:line="240" w:lineRule="auto"/>
+        <w:rPr>
+          <w:rFonts w:eastAsia="Times New Roman" w:cs="Arial"/>
+          <w:sz w:val="24"/>
+          <w:szCs w:val="24"/>
+          <w:lang w:val="en-IN" w:eastAsia="en-IN" w:bidi="ta-IN"/>
+        </w:rPr>
+      </w:pPr>
+      <w:proofErr w:type="gramStart"/>
+      <w:r>
+        <w:rPr>
+          <w:rFonts w:eastAsia="Times New Roman" w:cs="Arial"/>
           <w:sz w:val="24"/>
           <w:szCs w:val="24"/>
           <w:lang w:val="en-IN" w:eastAsia="en-IN" w:bidi="ta-IN"/>
@@ -355,28 +499,46 @@
       <w:proofErr w:type="gramEnd"/>
       <w:r>
         <w:rPr>
-          <w:rFonts w:ascii="Times New Roman" w:eastAsia="Times New Roman" w:hAnsi="Times New Roman" w:cs="Times New Roman"/>
+          <w:rFonts w:eastAsia="Times New Roman" w:cs="Arial"/>
           <w:sz w:val="24"/>
           <w:szCs w:val="24"/>
           <w:lang w:val="en-IN" w:eastAsia="en-IN" w:bidi="ta-IN"/>
         </w:rPr>
         <w:t>        11      4       0       0       6       0       53      60</w:t>
       </w:r>
-    </w:p>
-    <w:p>
-      <w:pPr>
-        <w:spacing w:line="240" w:lineRule="auto"/>
-        <w:rPr>
-          <w:rFonts w:ascii="Times New Roman" w:eastAsia="Times New Roman" w:hAnsi="Times New Roman" w:cs="Times New Roman"/>
-          <w:sz w:val="24"/>
-          <w:szCs w:val="24"/>
-          <w:lang w:val="en-IN" w:eastAsia="en-IN" w:bidi="ta-IN"/>
-        </w:rPr>
-      </w:pPr>
-      <w:proofErr w:type="gramStart"/>
-      <w:r>
-        <w:rPr>
-          <w:rFonts w:ascii="Times New Roman" w:eastAsia="Times New Roman" w:hAnsi="Times New Roman" w:cs="Times New Roman"/>
+      <w:r>
+        <w:rPr>
+          <w:rFonts w:eastAsia="Times New Roman" w:cs="Arial"/>
+          <w:sz w:val="24"/>
+          <w:szCs w:val="24"/>
+          <w:lang w:val="en-IN" w:eastAsia="en-IN" w:bidi="ta-IN"/>
+        </w:rPr>
+        <w:t xml:space="preserve"> </w:t>
+      </w:r>
+      <w:r>
+        <w:rPr>
+          <w:rFonts w:eastAsia="Times New Roman" w:cs="Arial"/>
+          <w:sz w:val="24"/>
+          <w:szCs w:val="24"/>
+          <w:lang w:val="en-IN" w:eastAsia="en-IN" w:bidi="ta-IN"/>
+        </w:rPr>
+        <w:t>Okay</w:t>
+      </w:r>
+    </w:p>
+    <w:p>
+      <w:pPr>
+        <w:spacing w:line="240" w:lineRule="auto"/>
+        <w:rPr>
+          <w:rFonts w:eastAsia="Times New Roman" w:cs="Arial"/>
+          <w:sz w:val="24"/>
+          <w:szCs w:val="24"/>
+          <w:lang w:val="en-IN" w:eastAsia="en-IN" w:bidi="ta-IN"/>
+        </w:rPr>
+      </w:pPr>
+      <w:proofErr w:type="gramStart"/>
+      <w:r>
+        <w:rPr>
+          <w:rFonts w:eastAsia="Times New Roman" w:cs="Arial"/>
           <w:sz w:val="24"/>
           <w:szCs w:val="24"/>
           <w:lang w:val="en-IN" w:eastAsia="en-IN" w:bidi="ta-IN"/>
@@ -386,28 +548,46 @@
       <w:proofErr w:type="gramEnd"/>
       <w:r>
         <w:rPr>
-          <w:rFonts w:ascii="Times New Roman" w:eastAsia="Times New Roman" w:hAnsi="Times New Roman" w:cs="Times New Roman"/>
+          <w:rFonts w:eastAsia="Times New Roman" w:cs="Arial"/>
           <w:sz w:val="24"/>
           <w:szCs w:val="24"/>
           <w:lang w:val="en-IN" w:eastAsia="en-IN" w:bidi="ta-IN"/>
         </w:rPr>
         <w:t>        19      0       0       0       0       0       50      69</w:t>
       </w:r>
-    </w:p>
-    <w:p>
-      <w:pPr>
-        <w:spacing w:line="240" w:lineRule="auto"/>
-        <w:rPr>
-          <w:rFonts w:ascii="Times New Roman" w:eastAsia="Times New Roman" w:hAnsi="Times New Roman" w:cs="Times New Roman"/>
-          <w:sz w:val="24"/>
-          <w:szCs w:val="24"/>
-          <w:lang w:val="en-IN" w:eastAsia="en-IN" w:bidi="ta-IN"/>
-        </w:rPr>
-      </w:pPr>
-      <w:proofErr w:type="gramStart"/>
-      <w:r>
-        <w:rPr>
-          <w:rFonts w:ascii="Times New Roman" w:eastAsia="Times New Roman" w:hAnsi="Times New Roman" w:cs="Times New Roman"/>
+      <w:r>
+        <w:rPr>
+          <w:rFonts w:eastAsia="Times New Roman" w:cs="Arial"/>
+          <w:sz w:val="24"/>
+          <w:szCs w:val="24"/>
+          <w:lang w:val="en-IN" w:eastAsia="en-IN" w:bidi="ta-IN"/>
+        </w:rPr>
+        <w:t xml:space="preserve"> </w:t>
+      </w:r>
+      <w:r>
+        <w:rPr>
+          <w:rFonts w:eastAsia="Times New Roman" w:cs="Arial"/>
+          <w:sz w:val="24"/>
+          <w:szCs w:val="24"/>
+          <w:lang w:val="en-IN" w:eastAsia="en-IN" w:bidi="ta-IN"/>
+        </w:rPr>
+        <w:t>Okay</w:t>
+      </w:r>
+    </w:p>
+    <w:p>
+      <w:pPr>
+        <w:spacing w:line="240" w:lineRule="auto"/>
+        <w:rPr>
+          <w:rFonts w:eastAsia="Times New Roman" w:cs="Arial"/>
+          <w:sz w:val="24"/>
+          <w:szCs w:val="24"/>
+          <w:lang w:val="en-IN" w:eastAsia="en-IN" w:bidi="ta-IN"/>
+        </w:rPr>
+      </w:pPr>
+      <w:proofErr w:type="gramStart"/>
+      <w:r>
+        <w:rPr>
+          <w:rFonts w:eastAsia="Times New Roman" w:cs="Arial"/>
           <w:sz w:val="24"/>
           <w:szCs w:val="24"/>
           <w:lang w:val="en-IN" w:eastAsia="en-IN" w:bidi="ta-IN"/>
@@ -417,28 +597,46 @@
       <w:proofErr w:type="gramEnd"/>
       <w:r>
         <w:rPr>
-          <w:rFonts w:ascii="Times New Roman" w:eastAsia="Times New Roman" w:hAnsi="Times New Roman" w:cs="Times New Roman"/>
+          <w:rFonts w:eastAsia="Times New Roman" w:cs="Arial"/>
           <w:sz w:val="24"/>
           <w:szCs w:val="24"/>
           <w:lang w:val="en-IN" w:eastAsia="en-IN" w:bidi="ta-IN"/>
         </w:rPr>
         <w:t>        7       0       0       0       1       0       45      52</w:t>
       </w:r>
-    </w:p>
-    <w:p>
-      <w:pPr>
-        <w:spacing w:line="240" w:lineRule="auto"/>
-        <w:rPr>
-          <w:rFonts w:ascii="Times New Roman" w:eastAsia="Times New Roman" w:hAnsi="Times New Roman" w:cs="Times New Roman"/>
-          <w:sz w:val="24"/>
-          <w:szCs w:val="24"/>
-          <w:lang w:val="en-IN" w:eastAsia="en-IN" w:bidi="ta-IN"/>
-        </w:rPr>
-      </w:pPr>
-      <w:proofErr w:type="gramStart"/>
-      <w:r>
-        <w:rPr>
-          <w:rFonts w:ascii="Times New Roman" w:eastAsia="Times New Roman" w:hAnsi="Times New Roman" w:cs="Times New Roman"/>
+      <w:r>
+        <w:rPr>
+          <w:rFonts w:eastAsia="Times New Roman" w:cs="Arial"/>
+          <w:sz w:val="24"/>
+          <w:szCs w:val="24"/>
+          <w:lang w:val="en-IN" w:eastAsia="en-IN" w:bidi="ta-IN"/>
+        </w:rPr>
+        <w:t xml:space="preserve"> </w:t>
+      </w:r>
+      <w:r>
+        <w:rPr>
+          <w:rFonts w:eastAsia="Times New Roman" w:cs="Arial"/>
+          <w:sz w:val="24"/>
+          <w:szCs w:val="24"/>
+          <w:lang w:val="en-IN" w:eastAsia="en-IN" w:bidi="ta-IN"/>
+        </w:rPr>
+        <w:t>Okay</w:t>
+      </w:r>
+    </w:p>
+    <w:p>
+      <w:pPr>
+        <w:spacing w:line="240" w:lineRule="auto"/>
+        <w:rPr>
+          <w:rFonts w:eastAsia="Times New Roman" w:cs="Arial"/>
+          <w:sz w:val="24"/>
+          <w:szCs w:val="24"/>
+          <w:lang w:val="en-IN" w:eastAsia="en-IN" w:bidi="ta-IN"/>
+        </w:rPr>
+      </w:pPr>
+      <w:proofErr w:type="gramStart"/>
+      <w:r>
+        <w:rPr>
+          <w:rFonts w:eastAsia="Times New Roman" w:cs="Arial"/>
           <w:sz w:val="24"/>
           <w:szCs w:val="24"/>
           <w:lang w:val="en-IN" w:eastAsia="en-IN" w:bidi="ta-IN"/>
@@ -448,28 +646,46 @@
       <w:proofErr w:type="gramEnd"/>
       <w:r>
         <w:rPr>
-          <w:rFonts w:ascii="Times New Roman" w:eastAsia="Times New Roman" w:hAnsi="Times New Roman" w:cs="Times New Roman"/>
+          <w:rFonts w:eastAsia="Times New Roman" w:cs="Arial"/>
           <w:sz w:val="24"/>
           <w:szCs w:val="24"/>
           <w:lang w:val="en-IN" w:eastAsia="en-IN" w:bidi="ta-IN"/>
         </w:rPr>
         <w:t>        15      0       0       0       1       0       58      73</w:t>
       </w:r>
-    </w:p>
-    <w:p>
-      <w:pPr>
-        <w:spacing w:line="240" w:lineRule="auto"/>
-        <w:rPr>
-          <w:rFonts w:ascii="Times New Roman" w:eastAsia="Times New Roman" w:hAnsi="Times New Roman" w:cs="Times New Roman"/>
-          <w:sz w:val="24"/>
-          <w:szCs w:val="24"/>
-          <w:lang w:val="en-IN" w:eastAsia="en-IN" w:bidi="ta-IN"/>
-        </w:rPr>
-      </w:pPr>
-      <w:proofErr w:type="gramStart"/>
-      <w:r>
-        <w:rPr>
-          <w:rFonts w:ascii="Times New Roman" w:eastAsia="Times New Roman" w:hAnsi="Times New Roman" w:cs="Times New Roman"/>
+      <w:r>
+        <w:rPr>
+          <w:rFonts w:eastAsia="Times New Roman" w:cs="Arial"/>
+          <w:sz w:val="24"/>
+          <w:szCs w:val="24"/>
+          <w:lang w:val="en-IN" w:eastAsia="en-IN" w:bidi="ta-IN"/>
+        </w:rPr>
+        <w:t xml:space="preserve"> </w:t>
+      </w:r>
+      <w:r>
+        <w:rPr>
+          <w:rFonts w:eastAsia="Times New Roman" w:cs="Arial"/>
+          <w:sz w:val="24"/>
+          <w:szCs w:val="24"/>
+          <w:lang w:val="en-IN" w:eastAsia="en-IN" w:bidi="ta-IN"/>
+        </w:rPr>
+        <w:t>Okay</w:t>
+      </w:r>
+    </w:p>
+    <w:p>
+      <w:pPr>
+        <w:spacing w:line="240" w:lineRule="auto"/>
+        <w:rPr>
+          <w:rFonts w:eastAsia="Times New Roman" w:cs="Arial"/>
+          <w:sz w:val="24"/>
+          <w:szCs w:val="24"/>
+          <w:lang w:val="en-IN" w:eastAsia="en-IN" w:bidi="ta-IN"/>
+        </w:rPr>
+      </w:pPr>
+      <w:proofErr w:type="gramStart"/>
+      <w:r>
+        <w:rPr>
+          <w:rFonts w:eastAsia="Times New Roman" w:cs="Arial"/>
           <w:sz w:val="24"/>
           <w:szCs w:val="24"/>
           <w:lang w:val="en-IN" w:eastAsia="en-IN" w:bidi="ta-IN"/>
@@ -479,28 +695,46 @@
       <w:proofErr w:type="gramEnd"/>
       <w:r>
         <w:rPr>
-          <w:rFonts w:ascii="Times New Roman" w:eastAsia="Times New Roman" w:hAnsi="Times New Roman" w:cs="Times New Roman"/>
+          <w:rFonts w:eastAsia="Times New Roman" w:cs="Arial"/>
           <w:sz w:val="24"/>
           <w:szCs w:val="24"/>
           <w:lang w:val="en-IN" w:eastAsia="en-IN" w:bidi="ta-IN"/>
         </w:rPr>
         <w:t>        12      0       0       0       0       0       50      62</w:t>
       </w:r>
-    </w:p>
-    <w:p>
-      <w:pPr>
-        <w:spacing w:line="240" w:lineRule="auto"/>
-        <w:rPr>
-          <w:rFonts w:ascii="Times New Roman" w:eastAsia="Times New Roman" w:hAnsi="Times New Roman" w:cs="Times New Roman"/>
-          <w:sz w:val="24"/>
-          <w:szCs w:val="24"/>
-          <w:lang w:val="en-IN" w:eastAsia="en-IN" w:bidi="ta-IN"/>
-        </w:rPr>
-      </w:pPr>
-      <w:proofErr w:type="gramStart"/>
-      <w:r>
-        <w:rPr>
-          <w:rFonts w:ascii="Times New Roman" w:eastAsia="Times New Roman" w:hAnsi="Times New Roman" w:cs="Times New Roman"/>
+      <w:r>
+        <w:rPr>
+          <w:rFonts w:eastAsia="Times New Roman" w:cs="Arial"/>
+          <w:sz w:val="24"/>
+          <w:szCs w:val="24"/>
+          <w:lang w:val="en-IN" w:eastAsia="en-IN" w:bidi="ta-IN"/>
+        </w:rPr>
+        <w:t xml:space="preserve"> </w:t>
+      </w:r>
+      <w:r>
+        <w:rPr>
+          <w:rFonts w:eastAsia="Times New Roman" w:cs="Arial"/>
+          <w:sz w:val="24"/>
+          <w:szCs w:val="24"/>
+          <w:lang w:val="en-IN" w:eastAsia="en-IN" w:bidi="ta-IN"/>
+        </w:rPr>
+        <w:t>Okay</w:t>
+      </w:r>
+    </w:p>
+    <w:p>
+      <w:pPr>
+        <w:spacing w:line="240" w:lineRule="auto"/>
+        <w:rPr>
+          <w:rFonts w:eastAsia="Times New Roman" w:cs="Arial"/>
+          <w:sz w:val="24"/>
+          <w:szCs w:val="24"/>
+          <w:lang w:val="en-IN" w:eastAsia="en-IN" w:bidi="ta-IN"/>
+        </w:rPr>
+      </w:pPr>
+      <w:proofErr w:type="gramStart"/>
+      <w:r>
+        <w:rPr>
+          <w:rFonts w:eastAsia="Times New Roman" w:cs="Arial"/>
           <w:sz w:val="24"/>
           <w:szCs w:val="24"/>
           <w:lang w:val="en-IN" w:eastAsia="en-IN" w:bidi="ta-IN"/>
@@ -510,28 +744,37 @@
       <w:proofErr w:type="gramEnd"/>
       <w:r>
         <w:rPr>
-          <w:rFonts w:ascii="Times New Roman" w:eastAsia="Times New Roman" w:hAnsi="Times New Roman" w:cs="Times New Roman"/>
+          <w:rFonts w:eastAsia="Times New Roman" w:cs="Arial"/>
           <w:sz w:val="24"/>
           <w:szCs w:val="24"/>
           <w:lang w:val="en-IN" w:eastAsia="en-IN" w:bidi="ta-IN"/>
         </w:rPr>
         <w:t>        15      0       0       0       0       0       50      65</w:t>
       </w:r>
-    </w:p>
-    <w:p>
-      <w:pPr>
-        <w:spacing w:line="240" w:lineRule="auto"/>
-        <w:rPr>
-          <w:rFonts w:ascii="Times New Roman" w:eastAsia="Times New Roman" w:hAnsi="Times New Roman" w:cs="Times New Roman"/>
-          <w:sz w:val="24"/>
-          <w:szCs w:val="24"/>
-          <w:lang w:val="en-IN" w:eastAsia="en-IN" w:bidi="ta-IN"/>
-        </w:rPr>
-      </w:pPr>
-      <w:proofErr w:type="gramStart"/>
-      <w:r>
-        <w:rPr>
-          <w:rFonts w:ascii="Times New Roman" w:eastAsia="Times New Roman" w:hAnsi="Times New Roman" w:cs="Times New Roman"/>
+      <w:r>
+        <w:rPr>
+          <w:rFonts w:eastAsia="Times New Roman" w:cs="Arial"/>
+          <w:sz w:val="24"/>
+          <w:szCs w:val="24"/>
+          <w:lang w:val="en-IN" w:eastAsia="en-IN" w:bidi="ta-IN"/>
+        </w:rPr>
+        <w:t xml:space="preserve"> Okay</w:t>
+      </w:r>
+    </w:p>
+    <w:p>
+      <w:pPr>
+        <w:spacing w:line="240" w:lineRule="auto"/>
+        <w:rPr>
+          <w:rFonts w:eastAsia="Times New Roman" w:cs="Arial"/>
+          <w:sz w:val="24"/>
+          <w:szCs w:val="24"/>
+          <w:lang w:val="en-IN" w:eastAsia="en-IN" w:bidi="ta-IN"/>
+        </w:rPr>
+      </w:pPr>
+      <w:proofErr w:type="gramStart"/>
+      <w:r>
+        <w:rPr>
+          <w:rFonts w:eastAsia="Times New Roman" w:cs="Arial"/>
           <w:sz w:val="24"/>
           <w:szCs w:val="24"/>
           <w:lang w:val="en-IN" w:eastAsia="en-IN" w:bidi="ta-IN"/>
@@ -541,28 +784,37 @@
       <w:proofErr w:type="gramEnd"/>
       <w:r>
         <w:rPr>
-          <w:rFonts w:ascii="Times New Roman" w:eastAsia="Times New Roman" w:hAnsi="Times New Roman" w:cs="Times New Roman"/>
+          <w:rFonts w:eastAsia="Times New Roman" w:cs="Arial"/>
           <w:sz w:val="24"/>
           <w:szCs w:val="24"/>
           <w:lang w:val="en-IN" w:eastAsia="en-IN" w:bidi="ta-IN"/>
         </w:rPr>
         <w:t>        6       0       0       0       1       0       33      39</w:t>
       </w:r>
-    </w:p>
-    <w:p>
-      <w:pPr>
-        <w:spacing w:line="240" w:lineRule="auto"/>
-        <w:rPr>
-          <w:rFonts w:ascii="Times New Roman" w:eastAsia="Times New Roman" w:hAnsi="Times New Roman" w:cs="Times New Roman"/>
-          <w:sz w:val="24"/>
-          <w:szCs w:val="24"/>
-          <w:lang w:val="en-IN" w:eastAsia="en-IN" w:bidi="ta-IN"/>
-        </w:rPr>
-      </w:pPr>
-      <w:proofErr w:type="gramStart"/>
-      <w:r>
-        <w:rPr>
-          <w:rFonts w:ascii="Times New Roman" w:eastAsia="Times New Roman" w:hAnsi="Times New Roman" w:cs="Times New Roman"/>
+      <w:r>
+        <w:rPr>
+          <w:rFonts w:eastAsia="Times New Roman" w:cs="Arial"/>
+          <w:sz w:val="24"/>
+          <w:szCs w:val="24"/>
+          <w:lang w:val="en-IN" w:eastAsia="en-IN" w:bidi="ta-IN"/>
+        </w:rPr>
+        <w:t xml:space="preserve"> Okay</w:t>
+      </w:r>
+    </w:p>
+    <w:p>
+      <w:pPr>
+        <w:spacing w:line="240" w:lineRule="auto"/>
+        <w:rPr>
+          <w:rFonts w:eastAsia="Times New Roman" w:cs="Arial"/>
+          <w:sz w:val="24"/>
+          <w:szCs w:val="24"/>
+          <w:lang w:val="en-IN" w:eastAsia="en-IN" w:bidi="ta-IN"/>
+        </w:rPr>
+      </w:pPr>
+      <w:proofErr w:type="gramStart"/>
+      <w:r>
+        <w:rPr>
+          <w:rFonts w:eastAsia="Times New Roman" w:cs="Arial"/>
           <w:sz w:val="24"/>
           <w:szCs w:val="24"/>
           <w:lang w:val="en-IN" w:eastAsia="en-IN" w:bidi="ta-IN"/>
@@ -572,28 +824,46 @@
       <w:proofErr w:type="gramEnd"/>
       <w:r>
         <w:rPr>
-          <w:rFonts w:ascii="Times New Roman" w:eastAsia="Times New Roman" w:hAnsi="Times New Roman" w:cs="Times New Roman"/>
+          <w:rFonts w:eastAsia="Times New Roman" w:cs="Arial"/>
           <w:sz w:val="24"/>
           <w:szCs w:val="24"/>
           <w:lang w:val="en-IN" w:eastAsia="en-IN" w:bidi="ta-IN"/>
         </w:rPr>
         <w:t>       11      0       0       0       0       0       50      61</w:t>
       </w:r>
-    </w:p>
-    <w:p>
-      <w:pPr>
-        <w:spacing w:line="240" w:lineRule="auto"/>
-        <w:rPr>
-          <w:rFonts w:ascii="Times New Roman" w:eastAsia="Times New Roman" w:hAnsi="Times New Roman" w:cs="Times New Roman"/>
-          <w:sz w:val="24"/>
-          <w:szCs w:val="24"/>
-          <w:lang w:val="en-IN" w:eastAsia="en-IN" w:bidi="ta-IN"/>
-        </w:rPr>
-      </w:pPr>
-      <w:proofErr w:type="gramStart"/>
-      <w:r>
-        <w:rPr>
-          <w:rFonts w:ascii="Times New Roman" w:eastAsia="Times New Roman" w:hAnsi="Times New Roman" w:cs="Times New Roman"/>
+      <w:r>
+        <w:rPr>
+          <w:rFonts w:eastAsia="Times New Roman" w:cs="Arial"/>
+          <w:sz w:val="24"/>
+          <w:szCs w:val="24"/>
+          <w:lang w:val="en-IN" w:eastAsia="en-IN" w:bidi="ta-IN"/>
+        </w:rPr>
+        <w:t xml:space="preserve"> </w:t>
+      </w:r>
+      <w:r>
+        <w:rPr>
+          <w:rFonts w:eastAsia="Times New Roman" w:cs="Arial"/>
+          <w:sz w:val="24"/>
+          <w:szCs w:val="24"/>
+          <w:lang w:val="en-IN" w:eastAsia="en-IN" w:bidi="ta-IN"/>
+        </w:rPr>
+        <w:t>Okay</w:t>
+      </w:r>
+    </w:p>
+    <w:p>
+      <w:pPr>
+        <w:spacing w:line="240" w:lineRule="auto"/>
+        <w:rPr>
+          <w:rFonts w:eastAsia="Times New Roman" w:cs="Arial"/>
+          <w:sz w:val="24"/>
+          <w:szCs w:val="24"/>
+          <w:lang w:val="en-IN" w:eastAsia="en-IN" w:bidi="ta-IN"/>
+        </w:rPr>
+      </w:pPr>
+      <w:proofErr w:type="gramStart"/>
+      <w:r>
+        <w:rPr>
+          <w:rFonts w:eastAsia="Times New Roman" w:cs="Arial"/>
           <w:sz w:val="24"/>
           <w:szCs w:val="24"/>
           <w:lang w:val="en-IN" w:eastAsia="en-IN" w:bidi="ta-IN"/>
@@ -603,28 +873,46 @@
       <w:proofErr w:type="gramEnd"/>
       <w:r>
         <w:rPr>
-          <w:rFonts w:ascii="Times New Roman" w:eastAsia="Times New Roman" w:hAnsi="Times New Roman" w:cs="Times New Roman"/>
+          <w:rFonts w:eastAsia="Times New Roman" w:cs="Arial"/>
           <w:sz w:val="24"/>
           <w:szCs w:val="24"/>
           <w:lang w:val="en-IN" w:eastAsia="en-IN" w:bidi="ta-IN"/>
         </w:rPr>
         <w:t>       5       0       0       0       1       0       75      80</w:t>
       </w:r>
-    </w:p>
-    <w:p>
-      <w:pPr>
-        <w:spacing w:line="240" w:lineRule="auto"/>
-        <w:rPr>
-          <w:rFonts w:ascii="Times New Roman" w:eastAsia="Times New Roman" w:hAnsi="Times New Roman" w:cs="Times New Roman"/>
-          <w:sz w:val="24"/>
-          <w:szCs w:val="24"/>
-          <w:lang w:val="en-IN" w:eastAsia="en-IN" w:bidi="ta-IN"/>
-        </w:rPr>
-      </w:pPr>
-      <w:proofErr w:type="gramStart"/>
-      <w:r>
-        <w:rPr>
-          <w:rFonts w:ascii="Times New Roman" w:eastAsia="Times New Roman" w:hAnsi="Times New Roman" w:cs="Times New Roman"/>
+      <w:r>
+        <w:rPr>
+          <w:rFonts w:eastAsia="Times New Roman" w:cs="Arial"/>
+          <w:sz w:val="24"/>
+          <w:szCs w:val="24"/>
+          <w:lang w:val="en-IN" w:eastAsia="en-IN" w:bidi="ta-IN"/>
+        </w:rPr>
+        <w:t xml:space="preserve"> </w:t>
+      </w:r>
+      <w:r>
+        <w:rPr>
+          <w:rFonts w:eastAsia="Times New Roman" w:cs="Arial"/>
+          <w:sz w:val="24"/>
+          <w:szCs w:val="24"/>
+          <w:lang w:val="en-IN" w:eastAsia="en-IN" w:bidi="ta-IN"/>
+        </w:rPr>
+        <w:t>Okay</w:t>
+      </w:r>
+    </w:p>
+    <w:p>
+      <w:pPr>
+        <w:spacing w:line="240" w:lineRule="auto"/>
+        <w:rPr>
+          <w:rFonts w:eastAsia="Times New Roman" w:cs="Arial"/>
+          <w:sz w:val="24"/>
+          <w:szCs w:val="24"/>
+          <w:lang w:val="en-IN" w:eastAsia="en-IN" w:bidi="ta-IN"/>
+        </w:rPr>
+      </w:pPr>
+      <w:proofErr w:type="gramStart"/>
+      <w:r>
+        <w:rPr>
+          <w:rFonts w:eastAsia="Times New Roman" w:cs="Arial"/>
           <w:sz w:val="24"/>
           <w:szCs w:val="24"/>
           <w:lang w:val="en-IN" w:eastAsia="en-IN" w:bidi="ta-IN"/>
@@ -634,28 +922,46 @@
       <w:proofErr w:type="gramEnd"/>
       <w:r>
         <w:rPr>
-          <w:rFonts w:ascii="Times New Roman" w:eastAsia="Times New Roman" w:hAnsi="Times New Roman" w:cs="Times New Roman"/>
+          <w:rFonts w:eastAsia="Times New Roman" w:cs="Arial"/>
           <w:sz w:val="24"/>
           <w:szCs w:val="24"/>
           <w:lang w:val="en-IN" w:eastAsia="en-IN" w:bidi="ta-IN"/>
         </w:rPr>
         <w:t>       13      0       0       0       3       0       61      74</w:t>
       </w:r>
-    </w:p>
-    <w:p>
-      <w:pPr>
-        <w:spacing w:line="240" w:lineRule="auto"/>
-        <w:rPr>
-          <w:rFonts w:ascii="Times New Roman" w:eastAsia="Times New Roman" w:hAnsi="Times New Roman" w:cs="Times New Roman"/>
-          <w:sz w:val="24"/>
-          <w:szCs w:val="24"/>
-          <w:lang w:val="en-IN" w:eastAsia="en-IN" w:bidi="ta-IN"/>
-        </w:rPr>
-      </w:pPr>
-      <w:proofErr w:type="gramStart"/>
-      <w:r>
-        <w:rPr>
-          <w:rFonts w:ascii="Times New Roman" w:eastAsia="Times New Roman" w:hAnsi="Times New Roman" w:cs="Times New Roman"/>
+      <w:r>
+        <w:rPr>
+          <w:rFonts w:eastAsia="Times New Roman" w:cs="Arial"/>
+          <w:sz w:val="24"/>
+          <w:szCs w:val="24"/>
+          <w:lang w:val="en-IN" w:eastAsia="en-IN" w:bidi="ta-IN"/>
+        </w:rPr>
+        <w:t xml:space="preserve"> </w:t>
+      </w:r>
+      <w:r>
+        <w:rPr>
+          <w:rFonts w:eastAsia="Times New Roman" w:cs="Arial"/>
+          <w:sz w:val="24"/>
+          <w:szCs w:val="24"/>
+          <w:lang w:val="en-IN" w:eastAsia="en-IN" w:bidi="ta-IN"/>
+        </w:rPr>
+        <w:t>Okay</w:t>
+      </w:r>
+    </w:p>
+    <w:p>
+      <w:pPr>
+        <w:spacing w:line="240" w:lineRule="auto"/>
+        <w:rPr>
+          <w:rFonts w:eastAsia="Times New Roman" w:cs="Arial"/>
+          <w:sz w:val="24"/>
+          <w:szCs w:val="24"/>
+          <w:lang w:val="en-IN" w:eastAsia="en-IN" w:bidi="ta-IN"/>
+        </w:rPr>
+      </w:pPr>
+      <w:proofErr w:type="gramStart"/>
+      <w:r>
+        <w:rPr>
+          <w:rFonts w:eastAsia="Times New Roman" w:cs="Arial"/>
           <w:sz w:val="24"/>
           <w:szCs w:val="24"/>
           <w:lang w:val="en-IN" w:eastAsia="en-IN" w:bidi="ta-IN"/>
@@ -665,28 +971,46 @@
       <w:proofErr w:type="gramEnd"/>
       <w:r>
         <w:rPr>
-          <w:rFonts w:ascii="Times New Roman" w:eastAsia="Times New Roman" w:hAnsi="Times New Roman" w:cs="Times New Roman"/>
+          <w:rFonts w:eastAsia="Times New Roman" w:cs="Arial"/>
           <w:sz w:val="24"/>
           <w:szCs w:val="24"/>
           <w:lang w:val="en-IN" w:eastAsia="en-IN" w:bidi="ta-IN"/>
         </w:rPr>
         <w:t>       9       0       0       0       2       0       50      59</w:t>
       </w:r>
-    </w:p>
-    <w:p>
-      <w:pPr>
-        <w:spacing w:line="240" w:lineRule="auto"/>
-        <w:rPr>
-          <w:rFonts w:ascii="Times New Roman" w:eastAsia="Times New Roman" w:hAnsi="Times New Roman" w:cs="Times New Roman"/>
-          <w:sz w:val="24"/>
-          <w:szCs w:val="24"/>
-          <w:lang w:val="en-IN" w:eastAsia="en-IN" w:bidi="ta-IN"/>
-        </w:rPr>
-      </w:pPr>
-      <w:proofErr w:type="gramStart"/>
-      <w:r>
-        <w:rPr>
-          <w:rFonts w:ascii="Times New Roman" w:eastAsia="Times New Roman" w:hAnsi="Times New Roman" w:cs="Times New Roman"/>
+      <w:r>
+        <w:rPr>
+          <w:rFonts w:eastAsia="Times New Roman" w:cs="Arial"/>
+          <w:sz w:val="24"/>
+          <w:szCs w:val="24"/>
+          <w:lang w:val="en-IN" w:eastAsia="en-IN" w:bidi="ta-IN"/>
+        </w:rPr>
+        <w:t xml:space="preserve"> </w:t>
+      </w:r>
+      <w:r>
+        <w:rPr>
+          <w:rFonts w:eastAsia="Times New Roman" w:cs="Arial"/>
+          <w:sz w:val="24"/>
+          <w:szCs w:val="24"/>
+          <w:lang w:val="en-IN" w:eastAsia="en-IN" w:bidi="ta-IN"/>
+        </w:rPr>
+        <w:t>Okay</w:t>
+      </w:r>
+    </w:p>
+    <w:p>
+      <w:pPr>
+        <w:spacing w:line="240" w:lineRule="auto"/>
+        <w:rPr>
+          <w:rFonts w:eastAsia="Times New Roman" w:cs="Arial"/>
+          <w:sz w:val="24"/>
+          <w:szCs w:val="24"/>
+          <w:lang w:val="en-IN" w:eastAsia="en-IN" w:bidi="ta-IN"/>
+        </w:rPr>
+      </w:pPr>
+      <w:proofErr w:type="gramStart"/>
+      <w:r>
+        <w:rPr>
+          <w:rFonts w:eastAsia="Times New Roman" w:cs="Arial"/>
           <w:sz w:val="24"/>
           <w:szCs w:val="24"/>
           <w:lang w:val="en-IN" w:eastAsia="en-IN" w:bidi="ta-IN"/>
@@ -696,28 +1020,46 @@
       <w:proofErr w:type="gramEnd"/>
       <w:r>
         <w:rPr>
-          <w:rFonts w:ascii="Times New Roman" w:eastAsia="Times New Roman" w:hAnsi="Times New Roman" w:cs="Times New Roman"/>
+          <w:rFonts w:eastAsia="Times New Roman" w:cs="Arial"/>
           <w:sz w:val="24"/>
           <w:szCs w:val="24"/>
           <w:lang w:val="en-IN" w:eastAsia="en-IN" w:bidi="ta-IN"/>
         </w:rPr>
         <w:t>       9       0       3       0       1       0       50      62</w:t>
       </w:r>
-    </w:p>
-    <w:p>
-      <w:pPr>
-        <w:spacing w:line="240" w:lineRule="auto"/>
-        <w:rPr>
-          <w:rFonts w:ascii="Times New Roman" w:eastAsia="Times New Roman" w:hAnsi="Times New Roman" w:cs="Times New Roman"/>
-          <w:sz w:val="24"/>
-          <w:szCs w:val="24"/>
-          <w:lang w:val="en-IN" w:eastAsia="en-IN" w:bidi="ta-IN"/>
-        </w:rPr>
-      </w:pPr>
-      <w:proofErr w:type="gramStart"/>
-      <w:r>
-        <w:rPr>
-          <w:rFonts w:ascii="Times New Roman" w:eastAsia="Times New Roman" w:hAnsi="Times New Roman" w:cs="Times New Roman"/>
+      <w:r>
+        <w:rPr>
+          <w:rFonts w:eastAsia="Times New Roman" w:cs="Arial"/>
+          <w:sz w:val="24"/>
+          <w:szCs w:val="24"/>
+          <w:lang w:val="en-IN" w:eastAsia="en-IN" w:bidi="ta-IN"/>
+        </w:rPr>
+        <w:t xml:space="preserve"> </w:t>
+      </w:r>
+      <w:r>
+        <w:rPr>
+          <w:rFonts w:eastAsia="Times New Roman" w:cs="Arial"/>
+          <w:sz w:val="24"/>
+          <w:szCs w:val="24"/>
+          <w:lang w:val="en-IN" w:eastAsia="en-IN" w:bidi="ta-IN"/>
+        </w:rPr>
+        <w:t>Okay</w:t>
+      </w:r>
+    </w:p>
+    <w:p>
+      <w:pPr>
+        <w:spacing w:line="240" w:lineRule="auto"/>
+        <w:rPr>
+          <w:rFonts w:eastAsia="Times New Roman" w:cs="Arial"/>
+          <w:sz w:val="24"/>
+          <w:szCs w:val="24"/>
+          <w:lang w:val="en-IN" w:eastAsia="en-IN" w:bidi="ta-IN"/>
+        </w:rPr>
+      </w:pPr>
+      <w:proofErr w:type="gramStart"/>
+      <w:r>
+        <w:rPr>
+          <w:rFonts w:eastAsia="Times New Roman" w:cs="Arial"/>
           <w:sz w:val="24"/>
           <w:szCs w:val="24"/>
           <w:lang w:val="en-IN" w:eastAsia="en-IN" w:bidi="ta-IN"/>
@@ -727,28 +1069,46 @@
       <w:proofErr w:type="gramEnd"/>
       <w:r>
         <w:rPr>
-          <w:rFonts w:ascii="Times New Roman" w:eastAsia="Times New Roman" w:hAnsi="Times New Roman" w:cs="Times New Roman"/>
+          <w:rFonts w:eastAsia="Times New Roman" w:cs="Arial"/>
           <w:sz w:val="24"/>
           <w:szCs w:val="24"/>
           <w:lang w:val="en-IN" w:eastAsia="en-IN" w:bidi="ta-IN"/>
         </w:rPr>
         <w:t>       7       0       0       0       1       0       41      48</w:t>
       </w:r>
-    </w:p>
-    <w:p>
-      <w:pPr>
-        <w:spacing w:line="240" w:lineRule="auto"/>
-        <w:rPr>
-          <w:rFonts w:ascii="Times New Roman" w:eastAsia="Times New Roman" w:hAnsi="Times New Roman" w:cs="Times New Roman"/>
-          <w:sz w:val="24"/>
-          <w:szCs w:val="24"/>
-          <w:lang w:val="en-IN" w:eastAsia="en-IN" w:bidi="ta-IN"/>
-        </w:rPr>
-      </w:pPr>
-      <w:proofErr w:type="gramStart"/>
-      <w:r>
-        <w:rPr>
-          <w:rFonts w:ascii="Times New Roman" w:eastAsia="Times New Roman" w:hAnsi="Times New Roman" w:cs="Times New Roman"/>
+      <w:r>
+        <w:rPr>
+          <w:rFonts w:eastAsia="Times New Roman" w:cs="Arial"/>
+          <w:sz w:val="24"/>
+          <w:szCs w:val="24"/>
+          <w:lang w:val="en-IN" w:eastAsia="en-IN" w:bidi="ta-IN"/>
+        </w:rPr>
+        <w:t xml:space="preserve"> </w:t>
+      </w:r>
+      <w:r>
+        <w:rPr>
+          <w:rFonts w:eastAsia="Times New Roman" w:cs="Arial"/>
+          <w:sz w:val="24"/>
+          <w:szCs w:val="24"/>
+          <w:lang w:val="en-IN" w:eastAsia="en-IN" w:bidi="ta-IN"/>
+        </w:rPr>
+        <w:t>Okay</w:t>
+      </w:r>
+    </w:p>
+    <w:p>
+      <w:pPr>
+        <w:spacing w:line="240" w:lineRule="auto"/>
+        <w:rPr>
+          <w:rFonts w:eastAsia="Times New Roman" w:cs="Arial"/>
+          <w:sz w:val="24"/>
+          <w:szCs w:val="24"/>
+          <w:lang w:val="en-IN" w:eastAsia="en-IN" w:bidi="ta-IN"/>
+        </w:rPr>
+      </w:pPr>
+      <w:proofErr w:type="gramStart"/>
+      <w:r>
+        <w:rPr>
+          <w:rFonts w:eastAsia="Times New Roman" w:cs="Arial"/>
           <w:sz w:val="24"/>
           <w:szCs w:val="24"/>
           <w:lang w:val="en-IN" w:eastAsia="en-IN" w:bidi="ta-IN"/>
@@ -758,28 +1118,46 @@
       <w:proofErr w:type="gramEnd"/>
       <w:r>
         <w:rPr>
-          <w:rFonts w:ascii="Times New Roman" w:eastAsia="Times New Roman" w:hAnsi="Times New Roman" w:cs="Times New Roman"/>
+          <w:rFonts w:eastAsia="Times New Roman" w:cs="Arial"/>
           <w:sz w:val="24"/>
           <w:szCs w:val="24"/>
           <w:lang w:val="en-IN" w:eastAsia="en-IN" w:bidi="ta-IN"/>
         </w:rPr>
         <w:t>       7       0       0       0       0       0       50      57</w:t>
       </w:r>
-    </w:p>
-    <w:p>
-      <w:pPr>
-        <w:spacing w:line="240" w:lineRule="auto"/>
-        <w:rPr>
-          <w:rFonts w:ascii="Times New Roman" w:eastAsia="Times New Roman" w:hAnsi="Times New Roman" w:cs="Times New Roman"/>
-          <w:sz w:val="24"/>
-          <w:szCs w:val="24"/>
-          <w:lang w:val="en-IN" w:eastAsia="en-IN" w:bidi="ta-IN"/>
-        </w:rPr>
-      </w:pPr>
-      <w:proofErr w:type="gramStart"/>
-      <w:r>
-        <w:rPr>
-          <w:rFonts w:ascii="Times New Roman" w:eastAsia="Times New Roman" w:hAnsi="Times New Roman" w:cs="Times New Roman"/>
+      <w:r>
+        <w:rPr>
+          <w:rFonts w:eastAsia="Times New Roman" w:cs="Arial"/>
+          <w:sz w:val="24"/>
+          <w:szCs w:val="24"/>
+          <w:lang w:val="en-IN" w:eastAsia="en-IN" w:bidi="ta-IN"/>
+        </w:rPr>
+        <w:t xml:space="preserve"> </w:t>
+      </w:r>
+      <w:r>
+        <w:rPr>
+          <w:rFonts w:eastAsia="Times New Roman" w:cs="Arial"/>
+          <w:sz w:val="24"/>
+          <w:szCs w:val="24"/>
+          <w:lang w:val="en-IN" w:eastAsia="en-IN" w:bidi="ta-IN"/>
+        </w:rPr>
+        <w:t>Okay</w:t>
+      </w:r>
+    </w:p>
+    <w:p>
+      <w:pPr>
+        <w:spacing w:line="240" w:lineRule="auto"/>
+        <w:rPr>
+          <w:rFonts w:eastAsia="Times New Roman" w:cs="Arial"/>
+          <w:sz w:val="24"/>
+          <w:szCs w:val="24"/>
+          <w:lang w:val="en-IN" w:eastAsia="en-IN" w:bidi="ta-IN"/>
+        </w:rPr>
+      </w:pPr>
+      <w:proofErr w:type="gramStart"/>
+      <w:r>
+        <w:rPr>
+          <w:rFonts w:eastAsia="Times New Roman" w:cs="Arial"/>
           <w:sz w:val="24"/>
           <w:szCs w:val="24"/>
           <w:lang w:val="en-IN" w:eastAsia="en-IN" w:bidi="ta-IN"/>
@@ -789,28 +1167,46 @@
       <w:proofErr w:type="gramEnd"/>
       <w:r>
         <w:rPr>
-          <w:rFonts w:ascii="Times New Roman" w:eastAsia="Times New Roman" w:hAnsi="Times New Roman" w:cs="Times New Roman"/>
+          <w:rFonts w:eastAsia="Times New Roman" w:cs="Arial"/>
           <w:sz w:val="24"/>
           <w:szCs w:val="24"/>
           <w:lang w:val="en-IN" w:eastAsia="en-IN" w:bidi="ta-IN"/>
         </w:rPr>
         <w:t>       10      1       2       0       1       0       50      61</w:t>
       </w:r>
-    </w:p>
-    <w:p>
-      <w:pPr>
-        <w:spacing w:line="240" w:lineRule="auto"/>
-        <w:rPr>
-          <w:rFonts w:ascii="Times New Roman" w:eastAsia="Times New Roman" w:hAnsi="Times New Roman" w:cs="Times New Roman"/>
-          <w:sz w:val="24"/>
-          <w:szCs w:val="24"/>
-          <w:lang w:val="en-IN" w:eastAsia="en-IN" w:bidi="ta-IN"/>
-        </w:rPr>
-      </w:pPr>
-      <w:proofErr w:type="gramStart"/>
-      <w:r>
-        <w:rPr>
-          <w:rFonts w:ascii="Times New Roman" w:eastAsia="Times New Roman" w:hAnsi="Times New Roman" w:cs="Times New Roman"/>
+      <w:r>
+        <w:rPr>
+          <w:rFonts w:eastAsia="Times New Roman" w:cs="Arial"/>
+          <w:sz w:val="24"/>
+          <w:szCs w:val="24"/>
+          <w:lang w:val="en-IN" w:eastAsia="en-IN" w:bidi="ta-IN"/>
+        </w:rPr>
+        <w:t xml:space="preserve"> </w:t>
+      </w:r>
+      <w:r>
+        <w:rPr>
+          <w:rFonts w:eastAsia="Times New Roman" w:cs="Arial"/>
+          <w:sz w:val="24"/>
+          <w:szCs w:val="24"/>
+          <w:lang w:val="en-IN" w:eastAsia="en-IN" w:bidi="ta-IN"/>
+        </w:rPr>
+        <w:t>Okay</w:t>
+      </w:r>
+    </w:p>
+    <w:p>
+      <w:pPr>
+        <w:spacing w:line="240" w:lineRule="auto"/>
+        <w:rPr>
+          <w:rFonts w:eastAsia="Times New Roman" w:cs="Arial"/>
+          <w:sz w:val="24"/>
+          <w:szCs w:val="24"/>
+          <w:lang w:val="en-IN" w:eastAsia="en-IN" w:bidi="ta-IN"/>
+        </w:rPr>
+      </w:pPr>
+      <w:proofErr w:type="gramStart"/>
+      <w:r>
+        <w:rPr>
+          <w:rFonts w:eastAsia="Times New Roman" w:cs="Arial"/>
           <w:sz w:val="24"/>
           <w:szCs w:val="24"/>
           <w:lang w:val="en-IN" w:eastAsia="en-IN" w:bidi="ta-IN"/>
@@ -820,28 +1216,46 @@
       <w:proofErr w:type="gramEnd"/>
       <w:r>
         <w:rPr>
-          <w:rFonts w:ascii="Times New Roman" w:eastAsia="Times New Roman" w:hAnsi="Times New Roman" w:cs="Times New Roman"/>
+          <w:rFonts w:eastAsia="Times New Roman" w:cs="Arial"/>
           <w:sz w:val="24"/>
           <w:szCs w:val="24"/>
           <w:lang w:val="en-IN" w:eastAsia="en-IN" w:bidi="ta-IN"/>
         </w:rPr>
         <w:t>       5       1       0       0       2       0       50      54</w:t>
       </w:r>
-    </w:p>
-    <w:p>
-      <w:pPr>
-        <w:spacing w:line="240" w:lineRule="auto"/>
-        <w:rPr>
-          <w:rFonts w:ascii="Times New Roman" w:eastAsia="Times New Roman" w:hAnsi="Times New Roman" w:cs="Times New Roman"/>
-          <w:sz w:val="24"/>
-          <w:szCs w:val="24"/>
-          <w:lang w:val="en-IN" w:eastAsia="en-IN" w:bidi="ta-IN"/>
-        </w:rPr>
-      </w:pPr>
-      <w:proofErr w:type="gramStart"/>
-      <w:r>
-        <w:rPr>
-          <w:rFonts w:ascii="Times New Roman" w:eastAsia="Times New Roman" w:hAnsi="Times New Roman" w:cs="Times New Roman"/>
+      <w:r>
+        <w:rPr>
+          <w:rFonts w:eastAsia="Times New Roman" w:cs="Arial"/>
+          <w:sz w:val="24"/>
+          <w:szCs w:val="24"/>
+          <w:lang w:val="en-IN" w:eastAsia="en-IN" w:bidi="ta-IN"/>
+        </w:rPr>
+        <w:t xml:space="preserve"> </w:t>
+      </w:r>
+      <w:r>
+        <w:rPr>
+          <w:rFonts w:eastAsia="Times New Roman" w:cs="Arial"/>
+          <w:sz w:val="24"/>
+          <w:szCs w:val="24"/>
+          <w:lang w:val="en-IN" w:eastAsia="en-IN" w:bidi="ta-IN"/>
+        </w:rPr>
+        <w:t>Okay</w:t>
+      </w:r>
+    </w:p>
+    <w:p>
+      <w:pPr>
+        <w:spacing w:line="240" w:lineRule="auto"/>
+        <w:rPr>
+          <w:rFonts w:eastAsia="Times New Roman" w:cs="Arial"/>
+          <w:sz w:val="24"/>
+          <w:szCs w:val="24"/>
+          <w:lang w:val="en-IN" w:eastAsia="en-IN" w:bidi="ta-IN"/>
+        </w:rPr>
+      </w:pPr>
+      <w:proofErr w:type="gramStart"/>
+      <w:r>
+        <w:rPr>
+          <w:rFonts w:eastAsia="Times New Roman" w:cs="Arial"/>
           <w:sz w:val="24"/>
           <w:szCs w:val="24"/>
           <w:lang w:val="en-IN" w:eastAsia="en-IN" w:bidi="ta-IN"/>
@@ -851,28 +1265,46 @@
       <w:proofErr w:type="gramEnd"/>
       <w:r>
         <w:rPr>
-          <w:rFonts w:ascii="Times New Roman" w:eastAsia="Times New Roman" w:hAnsi="Times New Roman" w:cs="Times New Roman"/>
+          <w:rFonts w:eastAsia="Times New Roman" w:cs="Arial"/>
           <w:sz w:val="24"/>
           <w:szCs w:val="24"/>
           <w:lang w:val="en-IN" w:eastAsia="en-IN" w:bidi="ta-IN"/>
         </w:rPr>
         <w:t>       4       0       0       0       2       0       50      54</w:t>
       </w:r>
-    </w:p>
-    <w:p>
-      <w:pPr>
-        <w:spacing w:line="240" w:lineRule="auto"/>
-        <w:rPr>
-          <w:rFonts w:ascii="Times New Roman" w:eastAsia="Times New Roman" w:hAnsi="Times New Roman" w:cs="Times New Roman"/>
-          <w:sz w:val="24"/>
-          <w:szCs w:val="24"/>
-          <w:lang w:val="en-IN" w:eastAsia="en-IN" w:bidi="ta-IN"/>
-        </w:rPr>
-      </w:pPr>
-      <w:proofErr w:type="gramStart"/>
-      <w:r>
-        <w:rPr>
-          <w:rFonts w:ascii="Times New Roman" w:eastAsia="Times New Roman" w:hAnsi="Times New Roman" w:cs="Times New Roman"/>
+      <w:r>
+        <w:rPr>
+          <w:rFonts w:eastAsia="Times New Roman" w:cs="Arial"/>
+          <w:sz w:val="24"/>
+          <w:szCs w:val="24"/>
+          <w:lang w:val="en-IN" w:eastAsia="en-IN" w:bidi="ta-IN"/>
+        </w:rPr>
+        <w:t xml:space="preserve"> </w:t>
+      </w:r>
+      <w:r>
+        <w:rPr>
+          <w:rFonts w:eastAsia="Times New Roman" w:cs="Arial"/>
+          <w:sz w:val="24"/>
+          <w:szCs w:val="24"/>
+          <w:lang w:val="en-IN" w:eastAsia="en-IN" w:bidi="ta-IN"/>
+        </w:rPr>
+        <w:t>Okay</w:t>
+      </w:r>
+    </w:p>
+    <w:p>
+      <w:pPr>
+        <w:spacing w:line="240" w:lineRule="auto"/>
+        <w:rPr>
+          <w:rFonts w:eastAsia="Times New Roman" w:cs="Arial"/>
+          <w:sz w:val="24"/>
+          <w:szCs w:val="24"/>
+          <w:lang w:val="en-IN" w:eastAsia="en-IN" w:bidi="ta-IN"/>
+        </w:rPr>
+      </w:pPr>
+      <w:proofErr w:type="gramStart"/>
+      <w:r>
+        <w:rPr>
+          <w:rFonts w:eastAsia="Times New Roman" w:cs="Arial"/>
           <w:sz w:val="24"/>
           <w:szCs w:val="24"/>
           <w:lang w:val="en-IN" w:eastAsia="en-IN" w:bidi="ta-IN"/>
@@ -882,28 +1314,46 @@
       <w:proofErr w:type="gramEnd"/>
       <w:r>
         <w:rPr>
-          <w:rFonts w:ascii="Times New Roman" w:eastAsia="Times New Roman" w:hAnsi="Times New Roman" w:cs="Times New Roman"/>
+          <w:rFonts w:eastAsia="Times New Roman" w:cs="Arial"/>
           <w:sz w:val="24"/>
           <w:szCs w:val="24"/>
           <w:lang w:val="en-IN" w:eastAsia="en-IN" w:bidi="ta-IN"/>
         </w:rPr>
         <w:t>       8       0       0       0       4       1       61      69</w:t>
       </w:r>
-    </w:p>
-    <w:p>
-      <w:pPr>
-        <w:spacing w:line="240" w:lineRule="auto"/>
-        <w:rPr>
-          <w:rFonts w:ascii="Times New Roman" w:eastAsia="Times New Roman" w:hAnsi="Times New Roman" w:cs="Times New Roman"/>
-          <w:sz w:val="24"/>
-          <w:szCs w:val="24"/>
-          <w:lang w:val="en-IN" w:eastAsia="en-IN" w:bidi="ta-IN"/>
-        </w:rPr>
-      </w:pPr>
-      <w:proofErr w:type="gramStart"/>
-      <w:r>
-        <w:rPr>
-          <w:rFonts w:ascii="Times New Roman" w:eastAsia="Times New Roman" w:hAnsi="Times New Roman" w:cs="Times New Roman"/>
+      <w:r>
+        <w:rPr>
+          <w:rFonts w:eastAsia="Times New Roman" w:cs="Arial"/>
+          <w:sz w:val="24"/>
+          <w:szCs w:val="24"/>
+          <w:lang w:val="en-IN" w:eastAsia="en-IN" w:bidi="ta-IN"/>
+        </w:rPr>
+        <w:t xml:space="preserve"> </w:t>
+      </w:r>
+      <w:r>
+        <w:rPr>
+          <w:rFonts w:eastAsia="Times New Roman" w:cs="Arial"/>
+          <w:sz w:val="24"/>
+          <w:szCs w:val="24"/>
+          <w:lang w:val="en-IN" w:eastAsia="en-IN" w:bidi="ta-IN"/>
+        </w:rPr>
+        <w:t>Okay</w:t>
+      </w:r>
+    </w:p>
+    <w:p>
+      <w:pPr>
+        <w:spacing w:line="240" w:lineRule="auto"/>
+        <w:rPr>
+          <w:rFonts w:eastAsia="Times New Roman" w:cs="Arial"/>
+          <w:sz w:val="24"/>
+          <w:szCs w:val="24"/>
+          <w:lang w:val="en-IN" w:eastAsia="en-IN" w:bidi="ta-IN"/>
+        </w:rPr>
+      </w:pPr>
+      <w:proofErr w:type="gramStart"/>
+      <w:r>
+        <w:rPr>
+          <w:rFonts w:eastAsia="Times New Roman" w:cs="Arial"/>
           <w:sz w:val="24"/>
           <w:szCs w:val="24"/>
           <w:lang w:val="en-IN" w:eastAsia="en-IN" w:bidi="ta-IN"/>
@@ -913,28 +1363,46 @@
       <w:proofErr w:type="gramEnd"/>
       <w:r>
         <w:rPr>
-          <w:rFonts w:ascii="Times New Roman" w:eastAsia="Times New Roman" w:hAnsi="Times New Roman" w:cs="Times New Roman"/>
+          <w:rFonts w:eastAsia="Times New Roman" w:cs="Arial"/>
           <w:sz w:val="24"/>
           <w:szCs w:val="24"/>
           <w:lang w:val="en-IN" w:eastAsia="en-IN" w:bidi="ta-IN"/>
         </w:rPr>
         <w:t>       6       0       0       0       0       0       50      56</w:t>
       </w:r>
-    </w:p>
-    <w:p>
-      <w:pPr>
-        <w:spacing w:line="240" w:lineRule="auto"/>
-        <w:rPr>
-          <w:rFonts w:ascii="Times New Roman" w:eastAsia="Times New Roman" w:hAnsi="Times New Roman" w:cs="Times New Roman"/>
-          <w:sz w:val="24"/>
-          <w:szCs w:val="24"/>
-          <w:lang w:val="en-IN" w:eastAsia="en-IN" w:bidi="ta-IN"/>
-        </w:rPr>
-      </w:pPr>
-      <w:proofErr w:type="gramStart"/>
-      <w:r>
-        <w:rPr>
-          <w:rFonts w:ascii="Times New Roman" w:eastAsia="Times New Roman" w:hAnsi="Times New Roman" w:cs="Times New Roman"/>
+      <w:r>
+        <w:rPr>
+          <w:rFonts w:eastAsia="Times New Roman" w:cs="Arial"/>
+          <w:sz w:val="24"/>
+          <w:szCs w:val="24"/>
+          <w:lang w:val="en-IN" w:eastAsia="en-IN" w:bidi="ta-IN"/>
+        </w:rPr>
+        <w:t xml:space="preserve"> </w:t>
+      </w:r>
+      <w:r>
+        <w:rPr>
+          <w:rFonts w:eastAsia="Times New Roman" w:cs="Arial"/>
+          <w:sz w:val="24"/>
+          <w:szCs w:val="24"/>
+          <w:lang w:val="en-IN" w:eastAsia="en-IN" w:bidi="ta-IN"/>
+        </w:rPr>
+        <w:t>Okay</w:t>
+      </w:r>
+    </w:p>
+    <w:p>
+      <w:pPr>
+        <w:spacing w:line="240" w:lineRule="auto"/>
+        <w:rPr>
+          <w:rFonts w:eastAsia="Times New Roman" w:cs="Arial"/>
+          <w:sz w:val="24"/>
+          <w:szCs w:val="24"/>
+          <w:lang w:val="en-IN" w:eastAsia="en-IN" w:bidi="ta-IN"/>
+        </w:rPr>
+      </w:pPr>
+      <w:proofErr w:type="gramStart"/>
+      <w:r>
+        <w:rPr>
+          <w:rFonts w:eastAsia="Times New Roman" w:cs="Arial"/>
           <w:sz w:val="24"/>
           <w:szCs w:val="24"/>
           <w:lang w:val="en-IN" w:eastAsia="en-IN" w:bidi="ta-IN"/>
@@ -944,28 +1412,46 @@
       <w:proofErr w:type="gramEnd"/>
       <w:r>
         <w:rPr>
-          <w:rFonts w:ascii="Times New Roman" w:eastAsia="Times New Roman" w:hAnsi="Times New Roman" w:cs="Times New Roman"/>
+          <w:rFonts w:eastAsia="Times New Roman" w:cs="Arial"/>
           <w:sz w:val="24"/>
           <w:szCs w:val="24"/>
           <w:lang w:val="en-IN" w:eastAsia="en-IN" w:bidi="ta-IN"/>
         </w:rPr>
         <w:t>       13      1       0       0       2       0       53      65</w:t>
       </w:r>
-    </w:p>
-    <w:p>
-      <w:pPr>
-        <w:spacing w:line="240" w:lineRule="auto"/>
-        <w:rPr>
-          <w:rFonts w:ascii="Times New Roman" w:eastAsia="Times New Roman" w:hAnsi="Times New Roman" w:cs="Times New Roman"/>
-          <w:sz w:val="24"/>
-          <w:szCs w:val="24"/>
-          <w:lang w:val="en-IN" w:eastAsia="en-IN" w:bidi="ta-IN"/>
-        </w:rPr>
-      </w:pPr>
-      <w:proofErr w:type="gramStart"/>
-      <w:r>
-        <w:rPr>
-          <w:rFonts w:ascii="Times New Roman" w:eastAsia="Times New Roman" w:hAnsi="Times New Roman" w:cs="Times New Roman"/>
+      <w:r>
+        <w:rPr>
+          <w:rFonts w:eastAsia="Times New Roman" w:cs="Arial"/>
+          <w:sz w:val="24"/>
+          <w:szCs w:val="24"/>
+          <w:lang w:val="en-IN" w:eastAsia="en-IN" w:bidi="ta-IN"/>
+        </w:rPr>
+        <w:t xml:space="preserve"> </w:t>
+      </w:r>
+      <w:r>
+        <w:rPr>
+          <w:rFonts w:eastAsia="Times New Roman" w:cs="Arial"/>
+          <w:sz w:val="24"/>
+          <w:szCs w:val="24"/>
+          <w:lang w:val="en-IN" w:eastAsia="en-IN" w:bidi="ta-IN"/>
+        </w:rPr>
+        <w:t>Okay</w:t>
+      </w:r>
+    </w:p>
+    <w:p>
+      <w:pPr>
+        <w:spacing w:line="240" w:lineRule="auto"/>
+        <w:rPr>
+          <w:rFonts w:eastAsia="Times New Roman" w:cs="Arial"/>
+          <w:sz w:val="24"/>
+          <w:szCs w:val="24"/>
+          <w:lang w:val="en-IN" w:eastAsia="en-IN" w:bidi="ta-IN"/>
+        </w:rPr>
+      </w:pPr>
+      <w:proofErr w:type="gramStart"/>
+      <w:r>
+        <w:rPr>
+          <w:rFonts w:eastAsia="Times New Roman" w:cs="Arial"/>
           <w:sz w:val="24"/>
           <w:szCs w:val="24"/>
           <w:lang w:val="en-IN" w:eastAsia="en-IN" w:bidi="ta-IN"/>
@@ -975,28 +1461,46 @@
       <w:proofErr w:type="gramEnd"/>
       <w:r>
         <w:rPr>
-          <w:rFonts w:ascii="Times New Roman" w:eastAsia="Times New Roman" w:hAnsi="Times New Roman" w:cs="Times New Roman"/>
+          <w:rFonts w:eastAsia="Times New Roman" w:cs="Arial"/>
           <w:sz w:val="24"/>
           <w:szCs w:val="24"/>
           <w:lang w:val="en-IN" w:eastAsia="en-IN" w:bidi="ta-IN"/>
         </w:rPr>
         <w:t>       6       0       0       0       0       0       50      56</w:t>
       </w:r>
-    </w:p>
-    <w:p>
-      <w:pPr>
-        <w:spacing w:line="240" w:lineRule="auto"/>
-        <w:rPr>
-          <w:rFonts w:ascii="Times New Roman" w:eastAsia="Times New Roman" w:hAnsi="Times New Roman" w:cs="Times New Roman"/>
-          <w:sz w:val="24"/>
-          <w:szCs w:val="24"/>
-          <w:lang w:val="en-IN" w:eastAsia="en-IN" w:bidi="ta-IN"/>
-        </w:rPr>
-      </w:pPr>
-      <w:proofErr w:type="gramStart"/>
-      <w:r>
-        <w:rPr>
-          <w:rFonts w:ascii="Times New Roman" w:eastAsia="Times New Roman" w:hAnsi="Times New Roman" w:cs="Times New Roman"/>
+      <w:r>
+        <w:rPr>
+          <w:rFonts w:eastAsia="Times New Roman" w:cs="Arial"/>
+          <w:sz w:val="24"/>
+          <w:szCs w:val="24"/>
+          <w:lang w:val="en-IN" w:eastAsia="en-IN" w:bidi="ta-IN"/>
+        </w:rPr>
+        <w:t xml:space="preserve"> </w:t>
+      </w:r>
+      <w:r>
+        <w:rPr>
+          <w:rFonts w:eastAsia="Times New Roman" w:cs="Arial"/>
+          <w:sz w:val="24"/>
+          <w:szCs w:val="24"/>
+          <w:lang w:val="en-IN" w:eastAsia="en-IN" w:bidi="ta-IN"/>
+        </w:rPr>
+        <w:t>Okay</w:t>
+      </w:r>
+    </w:p>
+    <w:p>
+      <w:pPr>
+        <w:spacing w:line="240" w:lineRule="auto"/>
+        <w:rPr>
+          <w:rFonts w:eastAsia="Times New Roman" w:cs="Arial"/>
+          <w:sz w:val="24"/>
+          <w:szCs w:val="24"/>
+          <w:lang w:val="en-IN" w:eastAsia="en-IN" w:bidi="ta-IN"/>
+        </w:rPr>
+      </w:pPr>
+      <w:proofErr w:type="gramStart"/>
+      <w:r>
+        <w:rPr>
+          <w:rFonts w:eastAsia="Times New Roman" w:cs="Arial"/>
           <w:sz w:val="24"/>
           <w:szCs w:val="24"/>
           <w:lang w:val="en-IN" w:eastAsia="en-IN" w:bidi="ta-IN"/>
@@ -1006,28 +1510,95 @@
       <w:proofErr w:type="gramEnd"/>
       <w:r>
         <w:rPr>
-          <w:rFonts w:ascii="Times New Roman" w:eastAsia="Times New Roman" w:hAnsi="Times New Roman" w:cs="Times New Roman"/>
-          <w:sz w:val="24"/>
-          <w:szCs w:val="24"/>
-          <w:lang w:val="en-IN" w:eastAsia="en-IN" w:bidi="ta-IN"/>
-        </w:rPr>
-        <w:t>       5       1       0       0       2       0       40      44</w:t>
-      </w:r>
-    </w:p>
-    <w:p>
-      <w:pPr>
-        <w:spacing w:line="240" w:lineRule="auto"/>
-        <w:rPr>
-          <w:rFonts w:ascii="Times New Roman" w:eastAsia="Times New Roman" w:hAnsi="Times New Roman" w:cs="Times New Roman"/>
-          <w:sz w:val="24"/>
-          <w:szCs w:val="24"/>
-          <w:lang w:val="en-IN" w:eastAsia="en-IN" w:bidi="ta-IN"/>
-        </w:rPr>
-      </w:pPr>
-      <w:proofErr w:type="gramStart"/>
-      <w:r>
-        <w:rPr>
-          <w:rFonts w:ascii="Times New Roman" w:eastAsia="Times New Roman" w:hAnsi="Times New Roman" w:cs="Times New Roman"/>
+          <w:rFonts w:eastAsia="Times New Roman" w:cs="Arial"/>
+          <w:sz w:val="24"/>
+          <w:szCs w:val="24"/>
+          <w:lang w:val="en-IN" w:eastAsia="en-IN" w:bidi="ta-IN"/>
+        </w:rPr>
+        <w:t>       </w:t>
+      </w:r>
+      <w:r>
+        <w:rPr>
+          <w:rFonts w:eastAsia="Times New Roman" w:cs="Arial"/>
+          <w:sz w:val="24"/>
+          <w:szCs w:val="24"/>
+          <w:highlight w:val="yellow"/>
+          <w:lang w:val="en-IN" w:eastAsia="en-IN" w:bidi="ta-IN"/>
+        </w:rPr>
+        <w:t>5</w:t>
+      </w:r>
+      <w:r>
+        <w:rPr>
+          <w:rFonts w:eastAsia="Times New Roman" w:cs="Arial"/>
+          <w:sz w:val="24"/>
+          <w:szCs w:val="24"/>
+          <w:lang w:val="en-IN" w:eastAsia="en-IN" w:bidi="ta-IN"/>
+        </w:rPr>
+        <w:t> </w:t>
+      </w:r>
+      <w:r>
+        <w:rPr>
+          <w:rFonts w:eastAsia="Times New Roman" w:cs="Arial"/>
+          <w:sz w:val="24"/>
+          <w:szCs w:val="24"/>
+          <w:highlight w:val="green"/>
+          <w:lang w:val="en-IN" w:eastAsia="en-IN" w:bidi="ta-IN"/>
+        </w:rPr>
+        <w:t>7</w:t>
+      </w:r>
+      <w:r>
+        <w:rPr>
+          <w:rFonts w:eastAsia="Times New Roman" w:cs="Arial"/>
+          <w:sz w:val="24"/>
+          <w:szCs w:val="24"/>
+          <w:lang w:val="en-IN" w:eastAsia="en-IN" w:bidi="ta-IN"/>
+        </w:rPr>
+        <w:t xml:space="preserve">      1       0       0       2       0       40      </w:t>
+      </w:r>
+      <w:r>
+        <w:rPr>
+          <w:rFonts w:eastAsia="Times New Roman" w:cs="Arial"/>
+          <w:sz w:val="24"/>
+          <w:szCs w:val="24"/>
+          <w:highlight w:val="yellow"/>
+          <w:lang w:val="en-IN" w:eastAsia="en-IN" w:bidi="ta-IN"/>
+        </w:rPr>
+        <w:t>44</w:t>
+      </w:r>
+      <w:r>
+        <w:rPr>
+          <w:rFonts w:eastAsia="Times New Roman" w:cs="Arial"/>
+          <w:sz w:val="24"/>
+          <w:szCs w:val="24"/>
+          <w:lang w:val="en-IN" w:eastAsia="en-IN" w:bidi="ta-IN"/>
+        </w:rPr>
+        <w:t xml:space="preserve"> </w:t>
+      </w:r>
+      <w:r>
+        <w:rPr>
+          <w:rFonts w:eastAsia="Times New Roman" w:cs="Arial"/>
+          <w:sz w:val="24"/>
+          <w:szCs w:val="24"/>
+          <w:highlight w:val="green"/>
+          <w:lang w:val="en-IN" w:eastAsia="en-IN" w:bidi="ta-IN"/>
+        </w:rPr>
+        <w:t>46</w:t>
+      </w:r>
+    </w:p>
+    <w:p>
+      <w:pPr>
+        <w:spacing w:line="240" w:lineRule="auto"/>
+        <w:rPr>
+          <w:rFonts w:eastAsia="Times New Roman" w:cs="Arial"/>
+          <w:sz w:val="24"/>
+          <w:szCs w:val="24"/>
+          <w:lang w:val="en-IN" w:eastAsia="en-IN" w:bidi="ta-IN"/>
+        </w:rPr>
+      </w:pPr>
+      <w:proofErr w:type="gramStart"/>
+      <w:r>
+        <w:rPr>
+          <w:rFonts w:eastAsia="Times New Roman" w:cs="Arial"/>
           <w:sz w:val="24"/>
           <w:szCs w:val="24"/>
           <w:lang w:val="en-IN" w:eastAsia="en-IN" w:bidi="ta-IN"/>
@@ -1037,28 +1608,46 @@
       <w:proofErr w:type="gramEnd"/>
       <w:r>
         <w:rPr>
-          <w:rFonts w:ascii="Times New Roman" w:eastAsia="Times New Roman" w:hAnsi="Times New Roman" w:cs="Times New Roman"/>
+          <w:rFonts w:eastAsia="Times New Roman" w:cs="Arial"/>
           <w:sz w:val="24"/>
           <w:szCs w:val="24"/>
           <w:lang w:val="en-IN" w:eastAsia="en-IN" w:bidi="ta-IN"/>
         </w:rPr>
         <w:t>       9       0       0       0       1       0       42      51</w:t>
       </w:r>
-    </w:p>
-    <w:p>
-      <w:pPr>
-        <w:spacing w:line="240" w:lineRule="auto"/>
-        <w:rPr>
-          <w:rFonts w:ascii="Times New Roman" w:eastAsia="Times New Roman" w:hAnsi="Times New Roman" w:cs="Times New Roman"/>
-          <w:sz w:val="24"/>
-          <w:szCs w:val="24"/>
-          <w:lang w:val="en-IN" w:eastAsia="en-IN" w:bidi="ta-IN"/>
-        </w:rPr>
-      </w:pPr>
-      <w:proofErr w:type="gramStart"/>
-      <w:r>
-        <w:rPr>
-          <w:rFonts w:ascii="Times New Roman" w:eastAsia="Times New Roman" w:hAnsi="Times New Roman" w:cs="Times New Roman"/>
+      <w:r>
+        <w:rPr>
+          <w:rFonts w:eastAsia="Times New Roman" w:cs="Arial"/>
+          <w:sz w:val="24"/>
+          <w:szCs w:val="24"/>
+          <w:lang w:val="en-IN" w:eastAsia="en-IN" w:bidi="ta-IN"/>
+        </w:rPr>
+        <w:t xml:space="preserve"> </w:t>
+      </w:r>
+      <w:r>
+        <w:rPr>
+          <w:rFonts w:eastAsia="Times New Roman" w:cs="Arial"/>
+          <w:sz w:val="24"/>
+          <w:szCs w:val="24"/>
+          <w:lang w:val="en-IN" w:eastAsia="en-IN" w:bidi="ta-IN"/>
+        </w:rPr>
+        <w:t>Okay</w:t>
+      </w:r>
+    </w:p>
+    <w:p>
+      <w:pPr>
+        <w:spacing w:line="240" w:lineRule="auto"/>
+        <w:rPr>
+          <w:rFonts w:eastAsia="Times New Roman" w:cs="Arial"/>
+          <w:sz w:val="24"/>
+          <w:szCs w:val="24"/>
+          <w:lang w:val="en-IN" w:eastAsia="en-IN" w:bidi="ta-IN"/>
+        </w:rPr>
+      </w:pPr>
+      <w:proofErr w:type="gramStart"/>
+      <w:r>
+        <w:rPr>
+          <w:rFonts w:eastAsia="Times New Roman" w:cs="Arial"/>
           <w:sz w:val="24"/>
           <w:szCs w:val="24"/>
           <w:lang w:val="en-IN" w:eastAsia="en-IN" w:bidi="ta-IN"/>
@@ -1068,28 +1657,46 @@
       <w:proofErr w:type="gramEnd"/>
       <w:r>
         <w:rPr>
-          <w:rFonts w:ascii="Times New Roman" w:eastAsia="Times New Roman" w:hAnsi="Times New Roman" w:cs="Times New Roman"/>
+          <w:rFonts w:eastAsia="Times New Roman" w:cs="Arial"/>
           <w:sz w:val="24"/>
           <w:szCs w:val="24"/>
           <w:lang w:val="en-IN" w:eastAsia="en-IN" w:bidi="ta-IN"/>
         </w:rPr>
         <w:t>       12      0       1       0       1       0       54      67</w:t>
       </w:r>
-    </w:p>
-    <w:p>
-      <w:pPr>
-        <w:spacing w:line="240" w:lineRule="auto"/>
-        <w:rPr>
-          <w:rFonts w:ascii="Times New Roman" w:eastAsia="Times New Roman" w:hAnsi="Times New Roman" w:cs="Times New Roman"/>
-          <w:sz w:val="24"/>
-          <w:szCs w:val="24"/>
-          <w:lang w:val="en-IN" w:eastAsia="en-IN" w:bidi="ta-IN"/>
-        </w:rPr>
-      </w:pPr>
-      <w:proofErr w:type="gramStart"/>
-      <w:r>
-        <w:rPr>
-          <w:rFonts w:ascii="Times New Roman" w:eastAsia="Times New Roman" w:hAnsi="Times New Roman" w:cs="Times New Roman"/>
+      <w:r>
+        <w:rPr>
+          <w:rFonts w:eastAsia="Times New Roman" w:cs="Arial"/>
+          <w:sz w:val="24"/>
+          <w:szCs w:val="24"/>
+          <w:lang w:val="en-IN" w:eastAsia="en-IN" w:bidi="ta-IN"/>
+        </w:rPr>
+        <w:t xml:space="preserve"> </w:t>
+      </w:r>
+      <w:r>
+        <w:rPr>
+          <w:rFonts w:eastAsia="Times New Roman" w:cs="Arial"/>
+          <w:sz w:val="24"/>
+          <w:szCs w:val="24"/>
+          <w:lang w:val="en-IN" w:eastAsia="en-IN" w:bidi="ta-IN"/>
+        </w:rPr>
+        <w:t>Okay</w:t>
+      </w:r>
+    </w:p>
+    <w:p>
+      <w:pPr>
+        <w:spacing w:line="240" w:lineRule="auto"/>
+        <w:rPr>
+          <w:rFonts w:eastAsia="Times New Roman" w:cs="Arial"/>
+          <w:sz w:val="24"/>
+          <w:szCs w:val="24"/>
+          <w:lang w:val="en-IN" w:eastAsia="en-IN" w:bidi="ta-IN"/>
+        </w:rPr>
+      </w:pPr>
+      <w:proofErr w:type="gramStart"/>
+      <w:r>
+        <w:rPr>
+          <w:rFonts w:eastAsia="Times New Roman" w:cs="Arial"/>
           <w:sz w:val="24"/>
           <w:szCs w:val="24"/>
           <w:lang w:val="en-IN" w:eastAsia="en-IN" w:bidi="ta-IN"/>
@@ -1099,28 +1706,46 @@
       <w:proofErr w:type="gramEnd"/>
       <w:r>
         <w:rPr>
-          <w:rFonts w:ascii="Times New Roman" w:eastAsia="Times New Roman" w:hAnsi="Times New Roman" w:cs="Times New Roman"/>
+          <w:rFonts w:eastAsia="Times New Roman" w:cs="Arial"/>
           <w:sz w:val="24"/>
           <w:szCs w:val="24"/>
           <w:lang w:val="en-IN" w:eastAsia="en-IN" w:bidi="ta-IN"/>
         </w:rPr>
         <w:t>       12      0       0       0       1       0       47      59</w:t>
       </w:r>
-    </w:p>
-    <w:p>
-      <w:pPr>
-        <w:spacing w:line="240" w:lineRule="auto"/>
-        <w:rPr>
-          <w:rFonts w:ascii="Times New Roman" w:eastAsia="Times New Roman" w:hAnsi="Times New Roman" w:cs="Times New Roman"/>
-          <w:sz w:val="24"/>
-          <w:szCs w:val="24"/>
-          <w:lang w:val="en-IN" w:eastAsia="en-IN" w:bidi="ta-IN"/>
-        </w:rPr>
-      </w:pPr>
-      <w:proofErr w:type="gramStart"/>
-      <w:r>
-        <w:rPr>
-          <w:rFonts w:ascii="Times New Roman" w:eastAsia="Times New Roman" w:hAnsi="Times New Roman" w:cs="Times New Roman"/>
+      <w:r>
+        <w:rPr>
+          <w:rFonts w:eastAsia="Times New Roman" w:cs="Arial"/>
+          <w:sz w:val="24"/>
+          <w:szCs w:val="24"/>
+          <w:lang w:val="en-IN" w:eastAsia="en-IN" w:bidi="ta-IN"/>
+        </w:rPr>
+        <w:t xml:space="preserve"> </w:t>
+      </w:r>
+      <w:r>
+        <w:rPr>
+          <w:rFonts w:eastAsia="Times New Roman" w:cs="Arial"/>
+          <w:sz w:val="24"/>
+          <w:szCs w:val="24"/>
+          <w:lang w:val="en-IN" w:eastAsia="en-IN" w:bidi="ta-IN"/>
+        </w:rPr>
+        <w:t>Okay</w:t>
+      </w:r>
+    </w:p>
+    <w:p>
+      <w:pPr>
+        <w:spacing w:line="240" w:lineRule="auto"/>
+        <w:rPr>
+          <w:rFonts w:eastAsia="Times New Roman" w:cs="Arial"/>
+          <w:sz w:val="24"/>
+          <w:szCs w:val="24"/>
+          <w:lang w:val="en-IN" w:eastAsia="en-IN" w:bidi="ta-IN"/>
+        </w:rPr>
+      </w:pPr>
+      <w:proofErr w:type="gramStart"/>
+      <w:r>
+        <w:rPr>
+          <w:rFonts w:eastAsia="Times New Roman" w:cs="Arial"/>
           <w:sz w:val="24"/>
           <w:szCs w:val="24"/>
           <w:lang w:val="en-IN" w:eastAsia="en-IN" w:bidi="ta-IN"/>
@@ -1130,28 +1755,46 @@
       <w:proofErr w:type="gramEnd"/>
       <w:r>
         <w:rPr>
-          <w:rFonts w:ascii="Times New Roman" w:eastAsia="Times New Roman" w:hAnsi="Times New Roman" w:cs="Times New Roman"/>
+          <w:rFonts w:eastAsia="Times New Roman" w:cs="Arial"/>
           <w:sz w:val="24"/>
           <w:szCs w:val="24"/>
           <w:lang w:val="en-IN" w:eastAsia="en-IN" w:bidi="ta-IN"/>
         </w:rPr>
         <w:t>       8       0       0       0       1       0       34      42</w:t>
       </w:r>
-    </w:p>
-    <w:p>
-      <w:pPr>
-        <w:spacing w:line="240" w:lineRule="auto"/>
-        <w:rPr>
-          <w:rFonts w:ascii="Times New Roman" w:eastAsia="Times New Roman" w:hAnsi="Times New Roman" w:cs="Times New Roman"/>
-          <w:sz w:val="24"/>
-          <w:szCs w:val="24"/>
-          <w:lang w:val="en-IN" w:eastAsia="en-IN" w:bidi="ta-IN"/>
-        </w:rPr>
-      </w:pPr>
-      <w:proofErr w:type="gramStart"/>
-      <w:r>
-        <w:rPr>
-          <w:rFonts w:ascii="Times New Roman" w:eastAsia="Times New Roman" w:hAnsi="Times New Roman" w:cs="Times New Roman"/>
+      <w:r>
+        <w:rPr>
+          <w:rFonts w:eastAsia="Times New Roman" w:cs="Arial"/>
+          <w:sz w:val="24"/>
+          <w:szCs w:val="24"/>
+          <w:lang w:val="en-IN" w:eastAsia="en-IN" w:bidi="ta-IN"/>
+        </w:rPr>
+        <w:t xml:space="preserve"> </w:t>
+      </w:r>
+      <w:r>
+        <w:rPr>
+          <w:rFonts w:eastAsia="Times New Roman" w:cs="Arial"/>
+          <w:sz w:val="24"/>
+          <w:szCs w:val="24"/>
+          <w:lang w:val="en-IN" w:eastAsia="en-IN" w:bidi="ta-IN"/>
+        </w:rPr>
+        <w:t>Okay</w:t>
+      </w:r>
+    </w:p>
+    <w:p>
+      <w:pPr>
+        <w:spacing w:line="240" w:lineRule="auto"/>
+        <w:rPr>
+          <w:rFonts w:eastAsia="Times New Roman" w:cs="Arial"/>
+          <w:sz w:val="24"/>
+          <w:szCs w:val="24"/>
+          <w:lang w:val="en-IN" w:eastAsia="en-IN" w:bidi="ta-IN"/>
+        </w:rPr>
+      </w:pPr>
+      <w:proofErr w:type="gramStart"/>
+      <w:r>
+        <w:rPr>
+          <w:rFonts w:eastAsia="Times New Roman" w:cs="Arial"/>
           <w:sz w:val="24"/>
           <w:szCs w:val="24"/>
           <w:lang w:val="en-IN" w:eastAsia="en-IN" w:bidi="ta-IN"/>
@@ -1161,28 +1804,46 @@
       <w:proofErr w:type="gramEnd"/>
       <w:r>
         <w:rPr>
-          <w:rFonts w:ascii="Times New Roman" w:eastAsia="Times New Roman" w:hAnsi="Times New Roman" w:cs="Times New Roman"/>
+          <w:rFonts w:eastAsia="Times New Roman" w:cs="Arial"/>
           <w:sz w:val="24"/>
           <w:szCs w:val="24"/>
           <w:lang w:val="en-IN" w:eastAsia="en-IN" w:bidi="ta-IN"/>
         </w:rPr>
         <w:t>       13      2       0       0       7       0       76      87</w:t>
       </w:r>
-    </w:p>
-    <w:p>
-      <w:pPr>
-        <w:spacing w:line="240" w:lineRule="auto"/>
-        <w:rPr>
-          <w:rFonts w:ascii="Times New Roman" w:eastAsia="Times New Roman" w:hAnsi="Times New Roman" w:cs="Times New Roman"/>
-          <w:sz w:val="24"/>
-          <w:szCs w:val="24"/>
-          <w:lang w:val="en-IN" w:eastAsia="en-IN" w:bidi="ta-IN"/>
-        </w:rPr>
-      </w:pPr>
-      <w:proofErr w:type="gramStart"/>
-      <w:r>
-        <w:rPr>
-          <w:rFonts w:ascii="Times New Roman" w:eastAsia="Times New Roman" w:hAnsi="Times New Roman" w:cs="Times New Roman"/>
+      <w:r>
+        <w:rPr>
+          <w:rFonts w:eastAsia="Times New Roman" w:cs="Arial"/>
+          <w:sz w:val="24"/>
+          <w:szCs w:val="24"/>
+          <w:lang w:val="en-IN" w:eastAsia="en-IN" w:bidi="ta-IN"/>
+        </w:rPr>
+        <w:t xml:space="preserve"> </w:t>
+      </w:r>
+      <w:r>
+        <w:rPr>
+          <w:rFonts w:eastAsia="Times New Roman" w:cs="Arial"/>
+          <w:sz w:val="24"/>
+          <w:szCs w:val="24"/>
+          <w:lang w:val="en-IN" w:eastAsia="en-IN" w:bidi="ta-IN"/>
+        </w:rPr>
+        <w:t>Okay</w:t>
+      </w:r>
+    </w:p>
+    <w:p>
+      <w:pPr>
+        <w:spacing w:line="240" w:lineRule="auto"/>
+        <w:rPr>
+          <w:rFonts w:eastAsia="Times New Roman" w:cs="Arial"/>
+          <w:sz w:val="24"/>
+          <w:szCs w:val="24"/>
+          <w:lang w:val="en-IN" w:eastAsia="en-IN" w:bidi="ta-IN"/>
+        </w:rPr>
+      </w:pPr>
+      <w:proofErr w:type="gramStart"/>
+      <w:r>
+        <w:rPr>
+          <w:rFonts w:eastAsia="Times New Roman" w:cs="Arial"/>
           <w:sz w:val="24"/>
           <w:szCs w:val="24"/>
           <w:lang w:val="en-IN" w:eastAsia="en-IN" w:bidi="ta-IN"/>
@@ -1192,28 +1853,46 @@
       <w:proofErr w:type="gramEnd"/>
       <w:r>
         <w:rPr>
-          <w:rFonts w:ascii="Times New Roman" w:eastAsia="Times New Roman" w:hAnsi="Times New Roman" w:cs="Times New Roman"/>
+          <w:rFonts w:eastAsia="Times New Roman" w:cs="Arial"/>
           <w:sz w:val="24"/>
           <w:szCs w:val="24"/>
           <w:lang w:val="en-IN" w:eastAsia="en-IN" w:bidi="ta-IN"/>
         </w:rPr>
         <w:t>       5       1       2       0       6       0       50      56</w:t>
       </w:r>
-    </w:p>
-    <w:p>
-      <w:pPr>
-        <w:spacing w:line="240" w:lineRule="auto"/>
-        <w:rPr>
-          <w:rFonts w:ascii="Times New Roman" w:eastAsia="Times New Roman" w:hAnsi="Times New Roman" w:cs="Times New Roman"/>
-          <w:sz w:val="24"/>
-          <w:szCs w:val="24"/>
-          <w:lang w:val="en-IN" w:eastAsia="en-IN" w:bidi="ta-IN"/>
-        </w:rPr>
-      </w:pPr>
-      <w:proofErr w:type="gramStart"/>
-      <w:r>
-        <w:rPr>
-          <w:rFonts w:ascii="Times New Roman" w:eastAsia="Times New Roman" w:hAnsi="Times New Roman" w:cs="Times New Roman"/>
+      <w:r>
+        <w:rPr>
+          <w:rFonts w:eastAsia="Times New Roman" w:cs="Arial"/>
+          <w:sz w:val="24"/>
+          <w:szCs w:val="24"/>
+          <w:lang w:val="en-IN" w:eastAsia="en-IN" w:bidi="ta-IN"/>
+        </w:rPr>
+        <w:t xml:space="preserve"> </w:t>
+      </w:r>
+      <w:r>
+        <w:rPr>
+          <w:rFonts w:eastAsia="Times New Roman" w:cs="Arial"/>
+          <w:sz w:val="24"/>
+          <w:szCs w:val="24"/>
+          <w:lang w:val="en-IN" w:eastAsia="en-IN" w:bidi="ta-IN"/>
+        </w:rPr>
+        <w:t>Okay</w:t>
+      </w:r>
+    </w:p>
+    <w:p>
+      <w:pPr>
+        <w:spacing w:line="240" w:lineRule="auto"/>
+        <w:rPr>
+          <w:rFonts w:eastAsia="Times New Roman" w:cs="Arial"/>
+          <w:sz w:val="24"/>
+          <w:szCs w:val="24"/>
+          <w:lang w:val="en-IN" w:eastAsia="en-IN" w:bidi="ta-IN"/>
+        </w:rPr>
+      </w:pPr>
+      <w:proofErr w:type="gramStart"/>
+      <w:r>
+        <w:rPr>
+          <w:rFonts w:eastAsia="Times New Roman" w:cs="Arial"/>
           <w:sz w:val="24"/>
           <w:szCs w:val="24"/>
           <w:lang w:val="en-IN" w:eastAsia="en-IN" w:bidi="ta-IN"/>
@@ -1223,28 +1902,46 @@
       <w:proofErr w:type="gramEnd"/>
       <w:r>
         <w:rPr>
-          <w:rFonts w:ascii="Times New Roman" w:eastAsia="Times New Roman" w:hAnsi="Times New Roman" w:cs="Times New Roman"/>
+          <w:rFonts w:eastAsia="Times New Roman" w:cs="Arial"/>
           <w:sz w:val="24"/>
           <w:szCs w:val="24"/>
           <w:lang w:val="en-IN" w:eastAsia="en-IN" w:bidi="ta-IN"/>
         </w:rPr>
         <w:t>       8       2       0       0       7       0       50      56</w:t>
       </w:r>
-    </w:p>
-    <w:p>
-      <w:pPr>
-        <w:spacing w:line="240" w:lineRule="auto"/>
-        <w:rPr>
-          <w:rFonts w:ascii="Times New Roman" w:eastAsia="Times New Roman" w:hAnsi="Times New Roman" w:cs="Times New Roman"/>
-          <w:sz w:val="24"/>
-          <w:szCs w:val="24"/>
-          <w:lang w:val="en-IN" w:eastAsia="en-IN" w:bidi="ta-IN"/>
-        </w:rPr>
-      </w:pPr>
-      <w:proofErr w:type="gramStart"/>
-      <w:r>
-        <w:rPr>
-          <w:rFonts w:ascii="Times New Roman" w:eastAsia="Times New Roman" w:hAnsi="Times New Roman" w:cs="Times New Roman"/>
+      <w:r>
+        <w:rPr>
+          <w:rFonts w:eastAsia="Times New Roman" w:cs="Arial"/>
+          <w:sz w:val="24"/>
+          <w:szCs w:val="24"/>
+          <w:lang w:val="en-IN" w:eastAsia="en-IN" w:bidi="ta-IN"/>
+        </w:rPr>
+        <w:t xml:space="preserve"> </w:t>
+      </w:r>
+      <w:r>
+        <w:rPr>
+          <w:rFonts w:eastAsia="Times New Roman" w:cs="Arial"/>
+          <w:sz w:val="24"/>
+          <w:szCs w:val="24"/>
+          <w:lang w:val="en-IN" w:eastAsia="en-IN" w:bidi="ta-IN"/>
+        </w:rPr>
+        <w:t>Okay</w:t>
+      </w:r>
+    </w:p>
+    <w:p>
+      <w:pPr>
+        <w:spacing w:line="240" w:lineRule="auto"/>
+        <w:rPr>
+          <w:rFonts w:eastAsia="Times New Roman" w:cs="Arial"/>
+          <w:sz w:val="24"/>
+          <w:szCs w:val="24"/>
+          <w:lang w:val="en-IN" w:eastAsia="en-IN" w:bidi="ta-IN"/>
+        </w:rPr>
+      </w:pPr>
+      <w:proofErr w:type="gramStart"/>
+      <w:r>
+        <w:rPr>
+          <w:rFonts w:eastAsia="Times New Roman" w:cs="Arial"/>
           <w:sz w:val="24"/>
           <w:szCs w:val="24"/>
           <w:lang w:val="en-IN" w:eastAsia="en-IN" w:bidi="ta-IN"/>
@@ -1254,28 +1951,46 @@
       <w:proofErr w:type="gramEnd"/>
       <w:r>
         <w:rPr>
-          <w:rFonts w:ascii="Times New Roman" w:eastAsia="Times New Roman" w:hAnsi="Times New Roman" w:cs="Times New Roman"/>
+          <w:rFonts w:eastAsia="Times New Roman" w:cs="Arial"/>
           <w:sz w:val="24"/>
           <w:szCs w:val="24"/>
           <w:lang w:val="en-IN" w:eastAsia="en-IN" w:bidi="ta-IN"/>
         </w:rPr>
         <w:t>       6       1       1       1       7       1       50      55</w:t>
       </w:r>
-    </w:p>
-    <w:p>
-      <w:pPr>
-        <w:spacing w:line="240" w:lineRule="auto"/>
-        <w:rPr>
-          <w:rFonts w:ascii="Times New Roman" w:eastAsia="Times New Roman" w:hAnsi="Times New Roman" w:cs="Times New Roman"/>
-          <w:sz w:val="24"/>
-          <w:szCs w:val="24"/>
-          <w:lang w:val="en-IN" w:eastAsia="en-IN" w:bidi="ta-IN"/>
-        </w:rPr>
-      </w:pPr>
-      <w:proofErr w:type="gramStart"/>
-      <w:r>
-        <w:rPr>
-          <w:rFonts w:ascii="Times New Roman" w:eastAsia="Times New Roman" w:hAnsi="Times New Roman" w:cs="Times New Roman"/>
+      <w:r>
+        <w:rPr>
+          <w:rFonts w:eastAsia="Times New Roman" w:cs="Arial"/>
+          <w:sz w:val="24"/>
+          <w:szCs w:val="24"/>
+          <w:lang w:val="en-IN" w:eastAsia="en-IN" w:bidi="ta-IN"/>
+        </w:rPr>
+        <w:t xml:space="preserve"> </w:t>
+      </w:r>
+      <w:r>
+        <w:rPr>
+          <w:rFonts w:eastAsia="Times New Roman" w:cs="Arial"/>
+          <w:sz w:val="24"/>
+          <w:szCs w:val="24"/>
+          <w:lang w:val="en-IN" w:eastAsia="en-IN" w:bidi="ta-IN"/>
+        </w:rPr>
+        <w:t>Okay</w:t>
+      </w:r>
+    </w:p>
+    <w:p>
+      <w:pPr>
+        <w:spacing w:line="240" w:lineRule="auto"/>
+        <w:rPr>
+          <w:rFonts w:eastAsia="Times New Roman" w:cs="Arial"/>
+          <w:sz w:val="24"/>
+          <w:szCs w:val="24"/>
+          <w:lang w:val="en-IN" w:eastAsia="en-IN" w:bidi="ta-IN"/>
+        </w:rPr>
+      </w:pPr>
+      <w:proofErr w:type="gramStart"/>
+      <w:r>
+        <w:rPr>
+          <w:rFonts w:eastAsia="Times New Roman" w:cs="Arial"/>
           <w:sz w:val="24"/>
           <w:szCs w:val="24"/>
           <w:lang w:val="en-IN" w:eastAsia="en-IN" w:bidi="ta-IN"/>
@@ -1285,28 +2000,46 @@
       <w:proofErr w:type="gramEnd"/>
       <w:r>
         <w:rPr>
-          <w:rFonts w:ascii="Times New Roman" w:eastAsia="Times New Roman" w:hAnsi="Times New Roman" w:cs="Times New Roman"/>
+          <w:rFonts w:eastAsia="Times New Roman" w:cs="Arial"/>
           <w:sz w:val="24"/>
           <w:szCs w:val="24"/>
           <w:lang w:val="en-IN" w:eastAsia="en-IN" w:bidi="ta-IN"/>
         </w:rPr>
         <w:t>       4       1       1       1       6       0       50      53</w:t>
       </w:r>
-    </w:p>
-    <w:p>
-      <w:pPr>
-        <w:spacing w:line="240" w:lineRule="auto"/>
-        <w:rPr>
-          <w:rFonts w:ascii="Times New Roman" w:eastAsia="Times New Roman" w:hAnsi="Times New Roman" w:cs="Times New Roman"/>
-          <w:sz w:val="24"/>
-          <w:szCs w:val="24"/>
-          <w:lang w:val="en-IN" w:eastAsia="en-IN" w:bidi="ta-IN"/>
-        </w:rPr>
-      </w:pPr>
-      <w:proofErr w:type="gramStart"/>
-      <w:r>
-        <w:rPr>
-          <w:rFonts w:ascii="Times New Roman" w:eastAsia="Times New Roman" w:hAnsi="Times New Roman" w:cs="Times New Roman"/>
+      <w:r>
+        <w:rPr>
+          <w:rFonts w:eastAsia="Times New Roman" w:cs="Arial"/>
+          <w:sz w:val="24"/>
+          <w:szCs w:val="24"/>
+          <w:lang w:val="en-IN" w:eastAsia="en-IN" w:bidi="ta-IN"/>
+        </w:rPr>
+        <w:t xml:space="preserve"> </w:t>
+      </w:r>
+      <w:r>
+        <w:rPr>
+          <w:rFonts w:eastAsia="Times New Roman" w:cs="Arial"/>
+          <w:sz w:val="24"/>
+          <w:szCs w:val="24"/>
+          <w:lang w:val="en-IN" w:eastAsia="en-IN" w:bidi="ta-IN"/>
+        </w:rPr>
+        <w:t>Okay</w:t>
+      </w:r>
+    </w:p>
+    <w:p>
+      <w:pPr>
+        <w:spacing w:line="240" w:lineRule="auto"/>
+        <w:rPr>
+          <w:rFonts w:eastAsia="Times New Roman" w:cs="Arial"/>
+          <w:sz w:val="24"/>
+          <w:szCs w:val="24"/>
+          <w:lang w:val="en-IN" w:eastAsia="en-IN" w:bidi="ta-IN"/>
+        </w:rPr>
+      </w:pPr>
+      <w:proofErr w:type="gramStart"/>
+      <w:r>
+        <w:rPr>
+          <w:rFonts w:eastAsia="Times New Roman" w:cs="Arial"/>
           <w:sz w:val="24"/>
           <w:szCs w:val="24"/>
           <w:lang w:val="en-IN" w:eastAsia="en-IN" w:bidi="ta-IN"/>
@@ -1316,28 +2049,46 @@
       <w:proofErr w:type="gramEnd"/>
       <w:r>
         <w:rPr>
-          <w:rFonts w:ascii="Times New Roman" w:eastAsia="Times New Roman" w:hAnsi="Times New Roman" w:cs="Times New Roman"/>
+          <w:rFonts w:eastAsia="Times New Roman" w:cs="Arial"/>
           <w:sz w:val="24"/>
           <w:szCs w:val="24"/>
           <w:lang w:val="en-IN" w:eastAsia="en-IN" w:bidi="ta-IN"/>
         </w:rPr>
         <w:t>       6       1       1       0       9       0       75      81</w:t>
       </w:r>
-    </w:p>
-    <w:p>
-      <w:pPr>
-        <w:spacing w:line="240" w:lineRule="auto"/>
-        <w:rPr>
-          <w:rFonts w:ascii="Times New Roman" w:eastAsia="Times New Roman" w:hAnsi="Times New Roman" w:cs="Times New Roman"/>
-          <w:sz w:val="24"/>
-          <w:szCs w:val="24"/>
-          <w:lang w:val="en-IN" w:eastAsia="en-IN" w:bidi="ta-IN"/>
-        </w:rPr>
-      </w:pPr>
-      <w:proofErr w:type="gramStart"/>
-      <w:r>
-        <w:rPr>
-          <w:rFonts w:ascii="Times New Roman" w:eastAsia="Times New Roman" w:hAnsi="Times New Roman" w:cs="Times New Roman"/>
+      <w:r>
+        <w:rPr>
+          <w:rFonts w:eastAsia="Times New Roman" w:cs="Arial"/>
+          <w:sz w:val="24"/>
+          <w:szCs w:val="24"/>
+          <w:lang w:val="en-IN" w:eastAsia="en-IN" w:bidi="ta-IN"/>
+        </w:rPr>
+        <w:t xml:space="preserve"> </w:t>
+      </w:r>
+      <w:r>
+        <w:rPr>
+          <w:rFonts w:eastAsia="Times New Roman" w:cs="Arial"/>
+          <w:sz w:val="24"/>
+          <w:szCs w:val="24"/>
+          <w:lang w:val="en-IN" w:eastAsia="en-IN" w:bidi="ta-IN"/>
+        </w:rPr>
+        <w:t>Okay</w:t>
+      </w:r>
+    </w:p>
+    <w:p>
+      <w:pPr>
+        <w:spacing w:line="240" w:lineRule="auto"/>
+        <w:rPr>
+          <w:rFonts w:eastAsia="Times New Roman" w:cs="Arial"/>
+          <w:sz w:val="24"/>
+          <w:szCs w:val="24"/>
+          <w:lang w:val="en-IN" w:eastAsia="en-IN" w:bidi="ta-IN"/>
+        </w:rPr>
+      </w:pPr>
+      <w:proofErr w:type="gramStart"/>
+      <w:r>
+        <w:rPr>
+          <w:rFonts w:eastAsia="Times New Roman" w:cs="Arial"/>
           <w:sz w:val="24"/>
           <w:szCs w:val="24"/>
           <w:lang w:val="en-IN" w:eastAsia="en-IN" w:bidi="ta-IN"/>
@@ -1347,12 +2098,70 @@
       <w:proofErr w:type="gramEnd"/>
       <w:r>
         <w:rPr>
-          <w:rFonts w:ascii="Times New Roman" w:eastAsia="Times New Roman" w:hAnsi="Times New Roman" w:cs="Times New Roman"/>
-          <w:sz w:val="24"/>
-          <w:szCs w:val="24"/>
-          <w:lang w:val="en-IN" w:eastAsia="en-IN" w:bidi="ta-IN"/>
-        </w:rPr>
-        <w:t>             365     22      16      5       108     4       2094    2448</w:t>
+          <w:rFonts w:eastAsia="Times New Roman" w:cs="Arial"/>
+          <w:sz w:val="24"/>
+          <w:szCs w:val="24"/>
+          <w:lang w:val="en-IN" w:eastAsia="en-IN" w:bidi="ta-IN"/>
+        </w:rPr>
+        <w:t>             </w:t>
+      </w:r>
+      <w:r>
+        <w:rPr>
+          <w:rFonts w:eastAsia="Times New Roman" w:cs="Arial"/>
+          <w:sz w:val="24"/>
+          <w:szCs w:val="24"/>
+          <w:highlight w:val="yellow"/>
+          <w:lang w:val="en-IN" w:eastAsia="en-IN" w:bidi="ta-IN"/>
+        </w:rPr>
+        <w:t>365</w:t>
+      </w:r>
+      <w:r>
+        <w:rPr>
+          <w:rFonts w:eastAsia="Times New Roman" w:cs="Arial"/>
+          <w:sz w:val="24"/>
+          <w:szCs w:val="24"/>
+          <w:highlight w:val="green"/>
+          <w:lang w:val="en-IN" w:eastAsia="en-IN" w:bidi="ta-IN"/>
+        </w:rPr>
+        <w:t>367</w:t>
+      </w:r>
+      <w:r>
+        <w:rPr>
+          <w:rFonts w:eastAsia="Times New Roman" w:cs="Arial"/>
+          <w:sz w:val="24"/>
+          <w:szCs w:val="24"/>
+          <w:lang w:val="en-IN" w:eastAsia="en-IN" w:bidi="ta-IN"/>
+        </w:rPr>
+        <w:t xml:space="preserve">     22      16      5       108     4       2094    </w:t>
+      </w:r>
+      <w:r>
+        <w:rPr>
+          <w:rFonts w:eastAsia="Times New Roman" w:cs="Arial"/>
+          <w:sz w:val="24"/>
+          <w:szCs w:val="24"/>
+          <w:highlight w:val="yellow"/>
+          <w:lang w:val="en-IN" w:eastAsia="en-IN" w:bidi="ta-IN"/>
+        </w:rPr>
+        <w:t>2448</w:t>
+      </w:r>
+      <w:r>
+        <w:rPr>
+          <w:rFonts w:eastAsia="Times New Roman" w:cs="Arial"/>
+          <w:sz w:val="24"/>
+          <w:szCs w:val="24"/>
+          <w:lang w:val="en-IN" w:eastAsia="en-IN" w:bidi="ta-IN"/>
+        </w:rPr>
+        <w:t xml:space="preserve"> </w:t>
+      </w:r>
+      <w:r>
+        <w:rPr>
+          <w:rFonts w:eastAsia="Times New Roman" w:cs="Arial"/>
+          <w:sz w:val="24"/>
+          <w:szCs w:val="24"/>
+          <w:highlight w:val="green"/>
+          <w:lang w:val="en-IN" w:eastAsia="en-IN" w:bidi="ta-IN"/>
+        </w:rPr>
+        <w:t>2450</w:t>
       </w:r>
     </w:p>
     <w:p>

</xml_diff>